<commit_message>
modified report to add limiation and conclusion part
</commit_message>
<xml_diff>
--- a/report/DS Report.docx
+++ b/report/DS Report.docx
@@ -1,10 +1,10 @@
 
 <file path=word/document.xml><?xml version="1.0" encoding="utf-8"?>
-<w:document xmlns:wpc="http://schemas.microsoft.com/office/word/2010/wordprocessingCanvas" xmlns:mo="http://schemas.microsoft.com/office/mac/office/2008/main" xmlns:mc="http://schemas.openxmlformats.org/markup-compatibility/2006" xmlns:mv="urn:schemas-microsoft-com:mac:vml" xmlns:o="urn:schemas-microsoft-com:office:office" xmlns:r="http://schemas.openxmlformats.org/officeDocument/2006/relationships" xmlns:m="http://schemas.openxmlformats.org/officeDocument/2006/math" xmlns:v="urn:schemas-microsoft-com:vml" xmlns:wp14="http://schemas.microsoft.com/office/word/2010/wordprocessingDrawing" xmlns:wp="http://schemas.openxmlformats.org/drawingml/2006/wordprocessingDrawing" xmlns:w10="urn:schemas-microsoft-com:office:word" xmlns:w="http://schemas.openxmlformats.org/wordprocessingml/2006/main" xmlns:w14="http://schemas.microsoft.com/office/word/2010/wordml" xmlns:w15="http://schemas.microsoft.com/office/word/2012/wordml" xmlns:wpg="http://schemas.microsoft.com/office/word/2010/wordprocessingGroup" xmlns:wpi="http://schemas.microsoft.com/office/word/2010/wordprocessingInk" xmlns:wne="http://schemas.microsoft.com/office/word/2006/wordml" xmlns:wps="http://schemas.microsoft.com/office/word/2010/wordprocessingShape" mc:Ignorable="w14 w15 wp14">
+<w:document xmlns:ve="http://schemas.openxmlformats.org/markup-compatibility/2006" xmlns:o="urn:schemas-microsoft-com:office:office" xmlns:r="http://schemas.openxmlformats.org/officeDocument/2006/relationships" xmlns:m="http://schemas.openxmlformats.org/officeDocument/2006/math" xmlns:v="urn:schemas-microsoft-com:vml" xmlns:wp="http://schemas.openxmlformats.org/drawingml/2006/wordprocessingDrawing" xmlns:w10="urn:schemas-microsoft-com:office:word" xmlns:w="http://schemas.openxmlformats.org/wordprocessingml/2006/main" xmlns:wne="http://schemas.microsoft.com/office/word/2006/wordml">
   <w:body>
     <w:p>
       <w:pPr>
-        <w:pStyle w:val="ListParagraph"/>
+        <w:pStyle w:val="a5"/>
         <w:numPr>
           <w:ilvl w:val="0"/>
           <w:numId w:val="3"/>
@@ -34,7 +34,7 @@
     </w:p>
     <w:p>
       <w:pPr>
-        <w:pStyle w:val="ListParagraph"/>
+        <w:pStyle w:val="a5"/>
         <w:spacing w:before="240"/>
         <w:ind w:firstLineChars="0" w:firstLine="0"/>
         <w:rPr>
@@ -212,14 +212,6 @@
           <w:sz w:val="20"/>
           <w:szCs w:val="20"/>
         </w:rPr>
-        <w:t xml:space="preserve"> </w:t>
-      </w:r>
-      <w:r>
-        <w:rPr>
-          <w:rFonts w:hint="eastAsia"/>
-          <w:sz w:val="20"/>
-          <w:szCs w:val="20"/>
-        </w:rPr>
         <w:t xml:space="preserve">The server itself was </w:t>
       </w:r>
       <w:r>
@@ -240,7 +232,7 @@
     </w:p>
     <w:p>
       <w:pPr>
-        <w:pStyle w:val="ListParagraph"/>
+        <w:pStyle w:val="a5"/>
         <w:spacing w:before="240"/>
         <w:ind w:firstLineChars="0" w:firstLine="0"/>
         <w:rPr>
@@ -291,7 +283,7 @@
     </w:p>
     <w:p>
       <w:pPr>
-        <w:pStyle w:val="ListParagraph"/>
+        <w:pStyle w:val="a5"/>
         <w:spacing w:before="240"/>
         <w:ind w:firstLineChars="0" w:firstLine="0"/>
         <w:rPr>
@@ -325,7 +317,7 @@
     </w:p>
     <w:p>
       <w:pPr>
-        <w:pStyle w:val="ListParagraph"/>
+        <w:pStyle w:val="a5"/>
         <w:spacing w:before="240"/>
         <w:ind w:firstLineChars="0" w:firstLine="0"/>
         <w:rPr>
@@ -371,14 +363,6 @@
           <w:sz w:val="20"/>
           <w:szCs w:val="20"/>
         </w:rPr>
-        <w:t xml:space="preserve"> </w:t>
-      </w:r>
-      <w:r>
-        <w:rPr>
-          <w:rFonts w:hint="eastAsia"/>
-          <w:sz w:val="20"/>
-          <w:szCs w:val="20"/>
-        </w:rPr>
         <w:t xml:space="preserve">which </w:t>
       </w:r>
       <w:r>
@@ -408,7 +392,7 @@
     </w:p>
     <w:p>
       <w:pPr>
-        <w:pStyle w:val="ListParagraph"/>
+        <w:pStyle w:val="a5"/>
         <w:numPr>
           <w:ilvl w:val="0"/>
           <w:numId w:val="3"/>
@@ -431,7 +415,7 @@
     </w:p>
     <w:p>
       <w:pPr>
-        <w:pStyle w:val="ListParagraph"/>
+        <w:pStyle w:val="a5"/>
         <w:spacing w:before="240"/>
         <w:ind w:firstLineChars="0" w:firstLine="0"/>
         <w:rPr>
@@ -498,7 +482,7 @@
     </w:p>
     <w:p>
       <w:pPr>
-        <w:pStyle w:val="ListParagraph"/>
+        <w:pStyle w:val="a5"/>
         <w:numPr>
           <w:ilvl w:val="1"/>
           <w:numId w:val="3"/>
@@ -524,7 +508,7 @@
     </w:p>
     <w:p>
       <w:pPr>
-        <w:pStyle w:val="ListParagraph"/>
+        <w:pStyle w:val="a5"/>
         <w:spacing w:before="240"/>
         <w:ind w:firstLineChars="0" w:firstLine="0"/>
         <w:rPr>
@@ -585,14 +569,6 @@
           <w:sz w:val="20"/>
           <w:szCs w:val="20"/>
         </w:rPr>
-        <w:t xml:space="preserve"> </w:t>
-      </w:r>
-      <w:r>
-        <w:rPr>
-          <w:rFonts w:hint="eastAsia"/>
-          <w:sz w:val="20"/>
-          <w:szCs w:val="20"/>
-        </w:rPr>
         <w:t>the system</w:t>
       </w:r>
       <w:r>
@@ -638,7 +614,7 @@
     </w:p>
     <w:p>
       <w:pPr>
-        <w:pStyle w:val="ListParagraph"/>
+        <w:pStyle w:val="a5"/>
         <w:spacing w:before="240"/>
         <w:ind w:firstLineChars="0" w:firstLine="0"/>
         <w:rPr>
@@ -745,7 +721,7 @@
     </w:p>
     <w:p>
       <w:pPr>
-        <w:pStyle w:val="ListParagraph"/>
+        <w:pStyle w:val="a5"/>
         <w:numPr>
           <w:ilvl w:val="1"/>
           <w:numId w:val="3"/>
@@ -770,7 +746,7 @@
     </w:p>
     <w:p>
       <w:pPr>
-        <w:pStyle w:val="ListParagraph"/>
+        <w:pStyle w:val="a5"/>
         <w:spacing w:before="240"/>
         <w:ind w:firstLineChars="0" w:firstLine="0"/>
         <w:rPr>
@@ -792,23 +768,7 @@
           <w:sz w:val="20"/>
           <w:szCs w:val="20"/>
         </w:rPr>
-        <w:t xml:space="preserve"> important issues caused by large amount of</w:t>
-      </w:r>
-      <w:r>
-        <w:rPr>
-          <w:rFonts w:hint="eastAsia"/>
-          <w:sz w:val="20"/>
-          <w:szCs w:val="20"/>
-        </w:rPr>
-        <w:t xml:space="preserve"> </w:t>
-      </w:r>
-      <w:r>
-        <w:rPr>
-          <w:rFonts w:hint="eastAsia"/>
-          <w:sz w:val="20"/>
-          <w:szCs w:val="20"/>
-        </w:rPr>
-        <w:t>traffic</w:t>
+        <w:t xml:space="preserve"> important issues caused by large amount oftraffic</w:t>
       </w:r>
       <w:r>
         <w:rPr>
@@ -824,23 +784,7 @@
           <w:sz w:val="20"/>
           <w:szCs w:val="20"/>
         </w:rPr>
-        <w:t xml:space="preserve"> that may affect the</w:t>
-      </w:r>
-      <w:r>
-        <w:rPr>
-          <w:rFonts w:hint="eastAsia"/>
-          <w:sz w:val="20"/>
-          <w:szCs w:val="20"/>
-        </w:rPr>
-        <w:t xml:space="preserve"> </w:t>
-      </w:r>
-      <w:r>
-        <w:rPr>
-          <w:rFonts w:hint="eastAsia"/>
-          <w:sz w:val="20"/>
-          <w:szCs w:val="20"/>
-        </w:rPr>
-        <w:t>performance of the system. Firstly,</w:t>
+        <w:t xml:space="preserve"> that may affect theperformance of the system. Firstly,</w:t>
       </w:r>
       <w:r>
         <w:rPr>
@@ -931,7 +875,7 @@
     </w:p>
     <w:p>
       <w:pPr>
-        <w:pStyle w:val="ListParagraph"/>
+        <w:pStyle w:val="a5"/>
         <w:spacing w:before="240"/>
         <w:ind w:firstLineChars="0" w:firstLine="0"/>
         <w:rPr>
@@ -976,14 +920,6 @@
           <w:sz w:val="20"/>
           <w:szCs w:val="20"/>
         </w:rPr>
-        <w:t xml:space="preserve"> </w:t>
-      </w:r>
-      <w:r>
-        <w:rPr>
-          <w:rFonts w:hint="eastAsia"/>
-          <w:sz w:val="20"/>
-          <w:szCs w:val="20"/>
-        </w:rPr>
         <w:t xml:space="preserve">some degree of consistency </w:t>
       </w:r>
       <w:r>
@@ -1049,28 +985,12 @@
           <w:sz w:val="20"/>
           <w:szCs w:val="20"/>
         </w:rPr>
-        <w:t>tried to ensure</w:t>
-      </w:r>
-      <w:r>
-        <w:rPr>
-          <w:rFonts w:hint="eastAsia"/>
-          <w:sz w:val="20"/>
-          <w:szCs w:val="20"/>
-        </w:rPr>
-        <w:t xml:space="preserve"> </w:t>
-      </w:r>
-      <w:r>
-        <w:rPr>
-          <w:rFonts w:hint="eastAsia"/>
-          <w:sz w:val="20"/>
-          <w:szCs w:val="20"/>
-        </w:rPr>
-        <w:t>eventual consistency.</w:t>
-      </w:r>
-    </w:p>
-    <w:p>
-      <w:pPr>
-        <w:pStyle w:val="ListParagraph"/>
+        <w:t>tried to ensureeventual consistency.</w:t>
+      </w:r>
+    </w:p>
+    <w:p>
+      <w:pPr>
+        <w:pStyle w:val="a5"/>
         <w:spacing w:before="240"/>
         <w:ind w:firstLineChars="0" w:firstLine="0"/>
         <w:rPr>
@@ -1104,7 +1024,7 @@
     </w:p>
     <w:p>
       <w:pPr>
-        <w:pStyle w:val="ListParagraph"/>
+        <w:pStyle w:val="a5"/>
         <w:numPr>
           <w:ilvl w:val="0"/>
           <w:numId w:val="3"/>
@@ -1123,17 +1043,10 @@
         </w:rPr>
         <w:t>Concurrency</w:t>
       </w:r>
-      <w:r>
-        <w:rPr>
-          <w:rFonts w:hint="eastAsia"/>
-          <w:sz w:val="22"/>
-        </w:rPr>
-        <w:t xml:space="preserve"> </w:t>
-      </w:r>
-    </w:p>
-    <w:p>
-      <w:pPr>
-        <w:pStyle w:val="ListParagraph"/>
+    </w:p>
+    <w:p>
+      <w:pPr>
+        <w:pStyle w:val="a5"/>
         <w:numPr>
           <w:ilvl w:val="1"/>
           <w:numId w:val="5"/>
@@ -1158,7 +1071,7 @@
     </w:p>
     <w:p>
       <w:pPr>
-        <w:pStyle w:val="ListParagraph"/>
+        <w:pStyle w:val="a5"/>
         <w:spacing w:before="240"/>
         <w:ind w:firstLineChars="0" w:firstLine="0"/>
         <w:rPr>
@@ -1185,7 +1098,7 @@
     </w:p>
     <w:p>
       <w:pPr>
-        <w:pStyle w:val="ListParagraph"/>
+        <w:pStyle w:val="a5"/>
         <w:spacing w:before="240"/>
         <w:ind w:firstLineChars="0" w:firstLine="0"/>
         <w:rPr>
@@ -1244,7 +1157,7 @@
     </w:p>
     <w:p>
       <w:pPr>
-        <w:pStyle w:val="ListParagraph"/>
+        <w:pStyle w:val="a5"/>
         <w:spacing w:before="240"/>
         <w:ind w:firstLineChars="0" w:firstLine="0"/>
         <w:rPr>
@@ -1377,7 +1290,7 @@
     </w:p>
     <w:p>
       <w:pPr>
-        <w:pStyle w:val="ListParagraph"/>
+        <w:pStyle w:val="a5"/>
         <w:numPr>
           <w:ilvl w:val="1"/>
           <w:numId w:val="5"/>
@@ -1402,7 +1315,7 @@
     </w:p>
     <w:p>
       <w:pPr>
-        <w:pStyle w:val="ListParagraph"/>
+        <w:pStyle w:val="a5"/>
         <w:spacing w:before="240"/>
         <w:ind w:firstLineChars="0" w:firstLine="0"/>
         <w:rPr>
@@ -1485,7 +1398,7 @@
     </w:p>
     <w:p>
       <w:pPr>
-        <w:pStyle w:val="ListParagraph"/>
+        <w:pStyle w:val="a5"/>
         <w:spacing w:before="240"/>
         <w:ind w:firstLineChars="0" w:firstLine="0"/>
         <w:rPr>
@@ -1580,7 +1493,7 @@
     </w:p>
     <w:p>
       <w:pPr>
-        <w:pStyle w:val="ListParagraph"/>
+        <w:pStyle w:val="a5"/>
         <w:ind w:firstLineChars="0" w:firstLine="0"/>
         <w:rPr>
           <w:sz w:val="20"/>
@@ -1802,7 +1715,7 @@
     </w:p>
     <w:p>
       <w:pPr>
-        <w:pStyle w:val="ListParagraph"/>
+        <w:pStyle w:val="a5"/>
         <w:ind w:leftChars="-67" w:left="-141" w:rightChars="-180" w:right="-378" w:firstLineChars="0" w:firstLine="0"/>
         <w:rPr>
           <w:sz w:val="20"/>
@@ -1814,10 +1727,9 @@
           <w:noProof/>
           <w:sz w:val="20"/>
           <w:szCs w:val="20"/>
-          <w:lang w:eastAsia="en-US"/>
         </w:rPr>
         <w:drawing>
-          <wp:inline distT="0" distB="0" distL="0" distR="0" wp14:anchorId="0F899C4F" wp14:editId="2D3E3F65">
+          <wp:inline distT="0" distB="0" distL="0" distR="0">
             <wp:extent cx="2806700" cy="1567211"/>
             <wp:effectExtent l="19050" t="0" r="0" b="0"/>
             <wp:docPr id="1" name="Picture 1"/>
@@ -1835,7 +1747,7 @@
                     <a:blip r:embed="rId8" cstate="print">
                       <a:extLst>
                         <a:ext uri="{28A0092B-C50C-407E-A947-70E740481C1C}">
-                          <a14:useLocalDpi xmlns:a14="http://schemas.microsoft.com/office/drawing/2010/main" val="0"/>
+                          <a14:useLocalDpi xmlns:a14="http://schemas.microsoft.com/office/drawing/2010/main" xmlns:wps="http://schemas.microsoft.com/office/word/2010/wordprocessingShape" xmlns:wpi="http://schemas.microsoft.com/office/word/2010/wordprocessingInk" xmlns:wpg="http://schemas.microsoft.com/office/word/2010/wordprocessingGroup" xmlns:w15="http://schemas.microsoft.com/office/word/2012/wordml" xmlns:w14="http://schemas.microsoft.com/office/word/2010/wordml" xmlns:w="http://schemas.openxmlformats.org/wordprocessingml/2006/main" xmlns:w10="urn:schemas-microsoft-com:office:word" xmlns:wp14="http://schemas.microsoft.com/office/word/2010/wordprocessingDrawing" xmlns:v="urn:schemas-microsoft-com:vml" xmlns:o="urn:schemas-microsoft-com:office:office" xmlns:mv="urn:schemas-microsoft-com:mac:vml" xmlns:mc="http://schemas.openxmlformats.org/markup-compatibility/2006" xmlns:mo="http://schemas.microsoft.com/office/mac/office/2008/main" xmlns:wpc="http://schemas.microsoft.com/office/word/2010/wordprocessingCanvas" xmlns="" val="0"/>
                         </a:ext>
                       </a:extLst>
                     </a:blip>
@@ -1890,7 +1802,7 @@
     </w:p>
     <w:p>
       <w:pPr>
-        <w:pStyle w:val="ListParagraph"/>
+        <w:pStyle w:val="a5"/>
         <w:numPr>
           <w:ilvl w:val="0"/>
           <w:numId w:val="3"/>
@@ -1914,7 +1826,7 @@
     </w:p>
     <w:p>
       <w:pPr>
-        <w:pStyle w:val="ListParagraph"/>
+        <w:pStyle w:val="a5"/>
         <w:numPr>
           <w:ilvl w:val="1"/>
           <w:numId w:val="6"/>
@@ -1939,7 +1851,7 @@
     </w:p>
     <w:p>
       <w:pPr>
-        <w:pStyle w:val="ListParagraph"/>
+        <w:pStyle w:val="a5"/>
         <w:spacing w:before="240"/>
         <w:ind w:firstLineChars="0" w:firstLine="0"/>
         <w:rPr>
@@ -2008,14 +1920,6 @@
           <w:sz w:val="20"/>
           <w:szCs w:val="20"/>
         </w:rPr>
-        <w:t xml:space="preserve"> </w:t>
-      </w:r>
-      <w:r>
-        <w:rPr>
-          <w:rFonts w:hint="eastAsia"/>
-          <w:sz w:val="20"/>
-          <w:szCs w:val="20"/>
-        </w:rPr>
         <w:t xml:space="preserve">and </w:t>
       </w:r>
       <w:r>
@@ -2024,23 +1928,7 @@
           <w:sz w:val="20"/>
           <w:szCs w:val="20"/>
         </w:rPr>
-        <w:t>another</w:t>
-      </w:r>
-      <w:r>
-        <w:rPr>
-          <w:rFonts w:hint="eastAsia"/>
-          <w:sz w:val="20"/>
-          <w:szCs w:val="20"/>
-        </w:rPr>
-        <w:t xml:space="preserve"> </w:t>
-      </w:r>
-      <w:r>
-        <w:rPr>
-          <w:rFonts w:hint="eastAsia"/>
-          <w:sz w:val="20"/>
-          <w:szCs w:val="20"/>
-        </w:rPr>
-        <w:t xml:space="preserve">client </w:t>
+        <w:t xml:space="preserve">anotherclient </w:t>
       </w:r>
       <w:r>
         <w:rPr>
@@ -2076,7 +1964,7 @@
     </w:p>
     <w:p>
       <w:pPr>
-        <w:pStyle w:val="ListParagraph"/>
+        <w:pStyle w:val="a5"/>
         <w:spacing w:before="240"/>
         <w:ind w:firstLineChars="0" w:firstLine="0"/>
         <w:rPr>
@@ -2105,14 +1993,6 @@
           <w:sz w:val="20"/>
           <w:szCs w:val="20"/>
         </w:rPr>
-        <w:t xml:space="preserve"> </w:t>
-      </w:r>
-      <w:r>
-        <w:rPr>
-          <w:rFonts w:hint="eastAsia"/>
-          <w:sz w:val="20"/>
-          <w:szCs w:val="20"/>
-        </w:rPr>
         <w:t xml:space="preserve">database that all servers could get access to. But a centralized database design was not easy to extend, and we may sacrifice </w:t>
       </w:r>
       <w:r>
@@ -2133,7 +2013,7 @@
     </w:p>
     <w:p>
       <w:pPr>
-        <w:pStyle w:val="ListParagraph"/>
+        <w:pStyle w:val="a5"/>
         <w:spacing w:before="240"/>
         <w:ind w:firstLineChars="0" w:firstLine="0"/>
         <w:rPr>
@@ -2214,7 +2094,7 @@
     </w:p>
     <w:p>
       <w:pPr>
-        <w:pStyle w:val="ListParagraph"/>
+        <w:pStyle w:val="a5"/>
         <w:numPr>
           <w:ilvl w:val="1"/>
           <w:numId w:val="6"/>
@@ -2257,7 +2137,7 @@
     </w:p>
     <w:p>
       <w:pPr>
-        <w:pStyle w:val="ListParagraph"/>
+        <w:pStyle w:val="a5"/>
         <w:spacing w:before="240"/>
         <w:ind w:firstLineChars="0" w:firstLine="0"/>
         <w:rPr>
@@ -2332,7 +2212,7 @@
     </w:p>
     <w:p>
       <w:pPr>
-        <w:pStyle w:val="ListParagraph"/>
+        <w:pStyle w:val="a5"/>
         <w:spacing w:before="240"/>
         <w:ind w:firstLineChars="0" w:firstLine="0"/>
         <w:rPr>
@@ -2371,28 +2251,12 @@
           <w:sz w:val="20"/>
           <w:szCs w:val="20"/>
         </w:rPr>
-        <w:t xml:space="preserve"> the case where</w:t>
-      </w:r>
-      <w:r>
-        <w:rPr>
-          <w:rFonts w:hint="eastAsia"/>
-          <w:sz w:val="20"/>
-          <w:szCs w:val="20"/>
-        </w:rPr>
-        <w:t xml:space="preserve"> </w:t>
-      </w:r>
-      <w:r>
-        <w:rPr>
-          <w:rFonts w:hint="eastAsia"/>
-          <w:sz w:val="20"/>
-          <w:szCs w:val="20"/>
-        </w:rPr>
-        <w:t>a client tried to get response from the server but failed, the client side could consider the timeout as a server failure, but it could also be a network failure, or just a slow response.</w:t>
-      </w:r>
-    </w:p>
-    <w:p>
-      <w:pPr>
-        <w:pStyle w:val="ListParagraph"/>
+        <w:t xml:space="preserve"> the case wherea client tried to get response from the server but failed, the client side could consider the timeout as a server failure, but it could also be a network failure, or just a slow response.</w:t>
+      </w:r>
+    </w:p>
+    <w:p>
+      <w:pPr>
+        <w:pStyle w:val="a5"/>
         <w:spacing w:before="240"/>
         <w:ind w:firstLineChars="0" w:firstLine="0"/>
         <w:rPr>
@@ -2451,7 +2315,7 @@
     </w:p>
     <w:p>
       <w:pPr>
-        <w:pStyle w:val="ListParagraph"/>
+        <w:pStyle w:val="a5"/>
         <w:spacing w:before="240"/>
         <w:ind w:firstLineChars="0" w:firstLine="0"/>
         <w:rPr>
@@ -2518,7 +2382,7 @@
     </w:p>
     <w:p>
       <w:pPr>
-        <w:pStyle w:val="ListParagraph"/>
+        <w:pStyle w:val="a5"/>
         <w:spacing w:before="240"/>
         <w:ind w:firstLineChars="0" w:firstLine="0"/>
         <w:rPr>
@@ -2568,7 +2432,7 @@
     </w:p>
     <w:p>
       <w:pPr>
-        <w:pStyle w:val="ListParagraph"/>
+        <w:pStyle w:val="a5"/>
         <w:numPr>
           <w:ilvl w:val="0"/>
           <w:numId w:val="3"/>
@@ -2576,15 +2440,112 @@
         <w:spacing w:before="240"/>
         <w:ind w:left="0" w:firstLineChars="0" w:firstLine="0"/>
         <w:rPr>
+          <w:rFonts w:hint="eastAsia"/>
           <w:b/>
           <w:sz w:val="22"/>
         </w:rPr>
       </w:pPr>
       <w:r>
         <w:rPr>
+          <w:rFonts w:hint="eastAsia"/>
           <w:b/>
           <w:sz w:val="22"/>
         </w:rPr>
+        <w:t>Limitation</w:t>
+      </w:r>
+    </w:p>
+    <w:p>
+      <w:pPr>
+        <w:pStyle w:val="a5"/>
+        <w:spacing w:before="240"/>
+        <w:ind w:firstLineChars="0" w:firstLine="0"/>
+        <w:rPr>
+          <w:rFonts w:hint="eastAsia"/>
+          <w:b/>
+          <w:sz w:val="22"/>
+        </w:rPr>
+      </w:pPr>
+      <w:r>
+        <w:rPr>
+          <w:rFonts w:hint="eastAsia"/>
+          <w:sz w:val="20"/>
+          <w:szCs w:val="20"/>
+        </w:rPr>
+        <w:t>Besides the topics discussed above, we also considered challenges and possible extensions in area of security, backup, thread pool, queue management and etc. However, considering the word limit on this report, we could not elaborate.</w:t>
+      </w:r>
+    </w:p>
+    <w:p>
+      <w:pPr>
+        <w:pStyle w:val="a5"/>
+        <w:numPr>
+          <w:ilvl w:val="0"/>
+          <w:numId w:val="3"/>
+        </w:numPr>
+        <w:spacing w:before="240"/>
+        <w:ind w:left="0" w:firstLineChars="0" w:firstLine="0"/>
+        <w:rPr>
+          <w:rFonts w:hint="eastAsia"/>
+          <w:b/>
+          <w:sz w:val="22"/>
+        </w:rPr>
+      </w:pPr>
+      <w:r>
+        <w:rPr>
+          <w:rFonts w:hint="eastAsia"/>
+          <w:b/>
+          <w:sz w:val="22"/>
+        </w:rPr>
+        <w:lastRenderedPageBreak/>
+        <w:t>Conclusion</w:t>
+      </w:r>
+    </w:p>
+    <w:p>
+      <w:pPr>
+        <w:pStyle w:val="a5"/>
+        <w:spacing w:before="240"/>
+        <w:ind w:firstLineChars="0" w:firstLine="0"/>
+        <w:rPr>
+          <w:rFonts w:hint="eastAsia"/>
+          <w:b/>
+          <w:sz w:val="22"/>
+        </w:rPr>
+      </w:pPr>
+      <w:r>
+        <w:rPr>
+          <w:rFonts w:hint="eastAsia"/>
+          <w:sz w:val="20"/>
+          <w:szCs w:val="20"/>
+        </w:rPr>
+        <w:t xml:space="preserve">To sum up, we discussed issues and possible solutions regarding scalability, concurrency, availability and failure to extend our Distributed File Sharing System EZShare. Nevertheless, we </w:t>
+      </w:r>
+      <w:r>
+        <w:rPr>
+          <w:rFonts w:hint="eastAsia"/>
+          <w:sz w:val="20"/>
+          <w:szCs w:val="20"/>
+        </w:rPr>
+        <w:t>suggested considering the tradeoffs and side effect for any solutions thoroughly, because it could be hard to have the best for both worlds.</w:t>
+      </w:r>
+    </w:p>
+    <w:p>
+      <w:pPr>
+        <w:pStyle w:val="a5"/>
+        <w:numPr>
+          <w:ilvl w:val="0"/>
+          <w:numId w:val="3"/>
+        </w:numPr>
+        <w:spacing w:before="240"/>
+        <w:ind w:left="0" w:firstLineChars="0" w:firstLine="0"/>
+        <w:rPr>
+          <w:b/>
+          <w:sz w:val="22"/>
+        </w:rPr>
+      </w:pPr>
+      <w:r>
+        <w:rPr>
+          <w:b/>
+          <w:sz w:val="22"/>
+        </w:rPr>
         <w:t>Reference</w:t>
       </w:r>
     </w:p>
@@ -2602,14 +2563,6 @@
           <w:szCs w:val="20"/>
         </w:rPr>
         <w:t>[1]</w:t>
-      </w:r>
-      <w:r>
-        <w:rPr>
-          <w:rFonts w:hint="eastAsia"/>
-          <w:sz w:val="20"/>
-          <w:szCs w:val="20"/>
-        </w:rPr>
-        <w:t xml:space="preserve"> </w:t>
       </w:r>
       <w:r>
         <w:rPr>
@@ -2666,20 +2619,10 @@
       </w:r>
       <w:r>
         <w:rPr>
-          <w:rFonts w:ascii="Arial" w:hAnsi="Arial" w:cs="Arial"/>
-          <w:color w:val="222222"/>
-          <w:sz w:val="20"/>
-          <w:szCs w:val="20"/>
-          <w:shd w:val="clear" w:color="auto" w:fill="FFFFFF"/>
-        </w:rPr>
-        <w:t xml:space="preserve"> </w:t>
-      </w:r>
-      <w:r>
-        <w:rPr>
-          <w:sz w:val="20"/>
-          <w:szCs w:val="20"/>
-        </w:rPr>
-        <w:t xml:space="preserve">Kondo, D., Javadi, B., Iosup, A., &amp; Epema, D. (2010, May). The failure trace archive: Enabling </w:t>
+          <w:sz w:val="20"/>
+          <w:szCs w:val="20"/>
+        </w:rPr>
+        <w:t xml:space="preserve">Kondo, D., Javadi, B., Iosup, A., &amp; Epema, D. (2010, </w:t>
       </w:r>
       <w:r>
         <w:rPr>
@@ -2687,7 +2630,7 @@
           <w:szCs w:val="20"/>
         </w:rPr>
         <w:lastRenderedPageBreak/>
-        <w:t>comparative analysis of failures in diverse distributed systems. In </w:t>
+        <w:t>May). The failure trace archive: Enabling comparative analysis of failures in diverse distributed systems. In </w:t>
       </w:r>
       <w:r>
         <w:rPr>
@@ -2723,14 +2666,6 @@
       </w:r>
       <w:r>
         <w:rPr>
-          <w:rFonts w:hint="eastAsia"/>
-          <w:sz w:val="20"/>
-          <w:szCs w:val="20"/>
-        </w:rPr>
-        <w:t xml:space="preserve"> </w:t>
-      </w:r>
-      <w:r>
-        <w:rPr>
           <w:sz w:val="20"/>
           <w:szCs w:val="20"/>
         </w:rPr>
@@ -2782,18 +2717,7 @@
           <w:sz w:val="20"/>
           <w:szCs w:val="20"/>
         </w:rPr>
-        <w:lastRenderedPageBreak/>
         <w:t>[4]</w:t>
-      </w:r>
-      <w:r>
-        <w:rPr>
-          <w:rFonts w:ascii="Arial" w:hAnsi="Arial" w:cs="Arial"/>
-          <w:color w:val="222222"/>
-          <w:sz w:val="20"/>
-          <w:szCs w:val="20"/>
-          <w:shd w:val="clear" w:color="auto" w:fill="FFFFFF"/>
-        </w:rPr>
-        <w:t xml:space="preserve"> </w:t>
       </w:r>
       <w:r>
         <w:rPr>
@@ -2817,14 +2741,6 @@
           <w:szCs w:val="20"/>
         </w:rPr>
         <w:t> (pp. 688-699). ACM.</w:t>
-      </w:r>
-      <w:r>
-        <w:rPr>
-          <w:rFonts w:hint="eastAsia"/>
-          <w:sz w:val="20"/>
-          <w:szCs w:val="20"/>
-        </w:rPr>
-        <w:t xml:space="preserve"> </w:t>
       </w:r>
     </w:p>
     <w:p>
@@ -3069,7 +2985,7 @@
     </w:p>
     <w:p>
       <w:pPr>
-        <w:pStyle w:val="ListParagraph"/>
+        <w:pStyle w:val="a5"/>
         <w:numPr>
           <w:ilvl w:val="0"/>
           <w:numId w:val="7"/>
@@ -3093,7 +3009,7 @@
     </w:p>
     <w:p>
       <w:pPr>
-        <w:pStyle w:val="ListParagraph"/>
+        <w:pStyle w:val="a5"/>
         <w:ind w:left="360" w:firstLineChars="0" w:firstLine="0"/>
         <w:rPr>
           <w:sz w:val="20"/>
@@ -3119,7 +3035,7 @@
     </w:p>
     <w:p>
       <w:pPr>
-        <w:pStyle w:val="ListParagraph"/>
+        <w:pStyle w:val="a5"/>
         <w:numPr>
           <w:ilvl w:val="0"/>
           <w:numId w:val="7"/>
@@ -3143,7 +3059,7 @@
     </w:p>
     <w:p>
       <w:pPr>
-        <w:pStyle w:val="ListParagraph"/>
+        <w:pStyle w:val="a5"/>
         <w:ind w:left="360" w:firstLineChars="0" w:firstLine="0"/>
         <w:rPr>
           <w:sz w:val="20"/>
@@ -3169,7 +3085,7 @@
     </w:p>
     <w:p>
       <w:pPr>
-        <w:pStyle w:val="ListParagraph"/>
+        <w:pStyle w:val="a5"/>
         <w:numPr>
           <w:ilvl w:val="0"/>
           <w:numId w:val="7"/>
@@ -3193,7 +3109,7 @@
     </w:p>
     <w:p>
       <w:pPr>
-        <w:pStyle w:val="ListParagraph"/>
+        <w:pStyle w:val="a5"/>
         <w:ind w:left="360" w:firstLineChars="0" w:firstLine="0"/>
         <w:rPr>
           <w:sz w:val="20"/>
@@ -3219,7 +3135,7 @@
     </w:p>
     <w:p>
       <w:pPr>
-        <w:pStyle w:val="ListParagraph"/>
+        <w:pStyle w:val="a5"/>
         <w:numPr>
           <w:ilvl w:val="0"/>
           <w:numId w:val="7"/>
@@ -3243,7 +3159,7 @@
     </w:p>
     <w:p>
       <w:pPr>
-        <w:pStyle w:val="ListParagraph"/>
+        <w:pStyle w:val="a5"/>
         <w:ind w:left="360" w:firstLineChars="0" w:firstLine="0"/>
         <w:rPr>
           <w:sz w:val="20"/>
@@ -3261,7 +3177,7 @@
     </w:p>
     <w:p>
       <w:pPr>
-        <w:pStyle w:val="ListParagraph"/>
+        <w:pStyle w:val="a5"/>
         <w:ind w:left="360" w:firstLineChars="0" w:firstLine="0"/>
         <w:rPr>
           <w:sz w:val="20"/>
@@ -3279,7 +3195,7 @@
     </w:p>
     <w:p>
       <w:pPr>
-        <w:pStyle w:val="ListParagraph"/>
+        <w:pStyle w:val="a5"/>
         <w:ind w:left="360" w:firstLineChars="0" w:firstLine="0"/>
         <w:rPr>
           <w:sz w:val="20"/>
@@ -3297,7 +3213,7 @@
     </w:p>
     <w:p>
       <w:pPr>
-        <w:pStyle w:val="ListParagraph"/>
+        <w:pStyle w:val="a5"/>
         <w:ind w:left="360" w:firstLineChars="0" w:firstLine="0"/>
         <w:rPr>
           <w:sz w:val="20"/>
@@ -3318,29 +3234,7 @@
           <w:sz w:val="20"/>
           <w:szCs w:val="20"/>
         </w:rPr>
-        <w:t xml:space="preserve">ANG : Client </w:t>
-      </w:r>
-      <w:r>
-        <w:rPr>
-          <w:sz w:val="20"/>
-          <w:szCs w:val="20"/>
-        </w:rPr>
-        <w:t xml:space="preserve">side </w:t>
-      </w:r>
-      <w:r>
-        <w:rPr>
-          <w:rFonts w:hint="eastAsia"/>
-          <w:sz w:val="20"/>
-          <w:szCs w:val="20"/>
-        </w:rPr>
-        <w:t>and debugging</w:t>
-      </w:r>
-      <w:r>
-        <w:rPr>
-          <w:sz w:val="20"/>
-          <w:szCs w:val="20"/>
-        </w:rPr>
-        <w:t xml:space="preserve"> whole system</w:t>
+        <w:t>ANG : Client Side and Parsing function</w:t>
       </w:r>
     </w:p>
     <w:p>
@@ -3476,7 +3370,7 @@
     </w:p>
     <w:p>
       <w:pPr>
-        <w:pStyle w:val="ListParagraph"/>
+        <w:pStyle w:val="a5"/>
         <w:numPr>
           <w:ilvl w:val="0"/>
           <w:numId w:val="8"/>
@@ -3500,7 +3394,7 @@
     </w:p>
     <w:p>
       <w:pPr>
-        <w:pStyle w:val="ListParagraph"/>
+        <w:pStyle w:val="a5"/>
         <w:ind w:left="360" w:firstLineChars="0" w:firstLine="0"/>
         <w:rPr>
           <w:sz w:val="20"/>
@@ -3542,7 +3436,7 @@
     </w:p>
     <w:p>
       <w:pPr>
-        <w:pStyle w:val="ListParagraph"/>
+        <w:pStyle w:val="a5"/>
         <w:numPr>
           <w:ilvl w:val="0"/>
           <w:numId w:val="8"/>
@@ -3566,7 +3460,7 @@
     </w:p>
     <w:p>
       <w:pPr>
-        <w:pStyle w:val="ListParagraph"/>
+        <w:pStyle w:val="a5"/>
         <w:ind w:left="360" w:firstLineChars="0" w:firstLine="0"/>
         <w:rPr>
           <w:sz w:val="20"/>
@@ -3599,7 +3493,7 @@
     </w:p>
     <w:p>
       <w:pPr>
-        <w:pStyle w:val="ListParagraph"/>
+        <w:pStyle w:val="a5"/>
         <w:numPr>
           <w:ilvl w:val="0"/>
           <w:numId w:val="8"/>
@@ -3623,7 +3517,7 @@
     </w:p>
     <w:p>
       <w:pPr>
-        <w:pStyle w:val="ListParagraph"/>
+        <w:pStyle w:val="a5"/>
         <w:ind w:left="360" w:firstLineChars="0" w:firstLine="0"/>
         <w:rPr>
           <w:sz w:val="20"/>
@@ -3641,7 +3535,7 @@
     </w:p>
     <w:p>
       <w:pPr>
-        <w:pStyle w:val="ListParagraph"/>
+        <w:pStyle w:val="a5"/>
         <w:ind w:left="360" w:firstLineChars="0" w:firstLine="0"/>
         <w:jc w:val="center"/>
         <w:rPr>
@@ -3655,10 +3549,9 @@
           <w:noProof/>
           <w:sz w:val="20"/>
           <w:szCs w:val="20"/>
-          <w:lang w:eastAsia="en-US"/>
         </w:rPr>
         <w:drawing>
-          <wp:inline distT="0" distB="0" distL="0" distR="0" wp14:anchorId="4812BE1D" wp14:editId="12142FC3">
+          <wp:inline distT="0" distB="0" distL="0" distR="0">
             <wp:extent cx="3086100" cy="2038350"/>
             <wp:effectExtent l="19050" t="0" r="0" b="0"/>
             <wp:docPr id="6" name="图片 6" descr="C:\Users\think\AppData\Local\Microsoft\Windows\INetCache\Content.Word\IMG_2095[1873].jpg"/>
@@ -3706,7 +3599,7 @@
     </w:p>
     <w:p>
       <w:pPr>
-        <w:pStyle w:val="ListParagraph"/>
+        <w:pStyle w:val="a5"/>
         <w:ind w:left="360" w:firstLineChars="0" w:firstLine="0"/>
         <w:jc w:val="center"/>
         <w:rPr>
@@ -3737,7 +3630,7 @@
     </w:p>
     <w:p>
       <w:pPr>
-        <w:pStyle w:val="ListParagraph"/>
+        <w:pStyle w:val="a5"/>
         <w:numPr>
           <w:ilvl w:val="0"/>
           <w:numId w:val="8"/>
@@ -3761,7 +3654,7 @@
     </w:p>
     <w:p>
       <w:pPr>
-        <w:pStyle w:val="ListParagraph"/>
+        <w:pStyle w:val="a5"/>
         <w:ind w:left="360" w:firstLineChars="0" w:firstLine="0"/>
         <w:jc w:val="left"/>
         <w:rPr>
@@ -3780,7 +3673,7 @@
     </w:p>
     <w:p>
       <w:pPr>
-        <w:pStyle w:val="ListParagraph"/>
+        <w:pStyle w:val="a5"/>
         <w:numPr>
           <w:ilvl w:val="0"/>
           <w:numId w:val="8"/>
@@ -3804,7 +3697,7 @@
     </w:p>
     <w:p>
       <w:pPr>
-        <w:pStyle w:val="ListParagraph"/>
+        <w:pStyle w:val="a5"/>
         <w:ind w:left="360" w:firstLineChars="0" w:firstLine="0"/>
         <w:rPr>
           <w:sz w:val="20"/>
@@ -3822,7 +3715,7 @@
     </w:p>
     <w:p>
       <w:pPr>
-        <w:pStyle w:val="ListParagraph"/>
+        <w:pStyle w:val="a5"/>
         <w:ind w:left="360" w:firstLineChars="0" w:firstLine="0"/>
         <w:rPr>
           <w:sz w:val="20"/>
@@ -3840,7 +3733,7 @@
     </w:p>
     <w:p>
       <w:pPr>
-        <w:pStyle w:val="ListParagraph"/>
+        <w:pStyle w:val="a5"/>
         <w:ind w:left="360" w:firstLineChars="0" w:firstLine="0"/>
         <w:rPr>
           <w:sz w:val="20"/>
@@ -3858,7 +3751,7 @@
     </w:p>
     <w:p>
       <w:pPr>
-        <w:pStyle w:val="ListParagraph"/>
+        <w:pStyle w:val="a5"/>
         <w:ind w:left="360" w:firstLineChars="0" w:firstLine="0"/>
         <w:rPr>
           <w:sz w:val="20"/>
@@ -3884,7 +3777,7 @@
     </w:p>
     <w:p>
       <w:pPr>
-        <w:pStyle w:val="ListParagraph"/>
+        <w:pStyle w:val="a5"/>
         <w:ind w:left="360" w:firstLineChars="0" w:firstLine="0"/>
         <w:rPr>
           <w:sz w:val="20"/>
@@ -3900,7 +3793,16 @@
         <w:t xml:space="preserve">Yiming JIANG : </w:t>
       </w:r>
       <w:r>
-        <w:t>Dealing, sending and receiving messages on client side</w:t>
+        <w:t xml:space="preserve">Dealing, </w:t>
+      </w:r>
+      <w:r>
+        <w:rPr>
+          <w:rFonts w:hint="eastAsia"/>
+        </w:rPr>
+        <w:t>s</w:t>
+      </w:r>
+      <w:r>
+        <w:t>ending and receiving messages on client side</w:t>
       </w:r>
     </w:p>
     <w:p>
@@ -4060,7 +3962,7 @@
     </w:p>
     <w:p>
       <w:pPr>
-        <w:pStyle w:val="ListParagraph"/>
+        <w:pStyle w:val="a5"/>
         <w:numPr>
           <w:ilvl w:val="0"/>
           <w:numId w:val="9"/>
@@ -4092,7 +3994,7 @@
     </w:p>
     <w:p>
       <w:pPr>
-        <w:pStyle w:val="ListParagraph"/>
+        <w:pStyle w:val="a5"/>
         <w:ind w:left="360" w:firstLineChars="0" w:firstLine="0"/>
         <w:rPr>
           <w:b/>
@@ -4135,7 +4037,7 @@
     </w:p>
     <w:p>
       <w:pPr>
-        <w:pStyle w:val="ListParagraph"/>
+        <w:pStyle w:val="a5"/>
         <w:numPr>
           <w:ilvl w:val="0"/>
           <w:numId w:val="9"/>
@@ -4159,7 +4061,7 @@
     </w:p>
     <w:p>
       <w:pPr>
-        <w:pStyle w:val="ListParagraph"/>
+        <w:pStyle w:val="a5"/>
         <w:ind w:left="360" w:firstLineChars="0" w:firstLine="0"/>
         <w:rPr>
           <w:b/>
@@ -4178,7 +4080,7 @@
     </w:p>
     <w:p>
       <w:pPr>
-        <w:pStyle w:val="ListParagraph"/>
+        <w:pStyle w:val="a5"/>
         <w:numPr>
           <w:ilvl w:val="0"/>
           <w:numId w:val="9"/>
@@ -4202,7 +4104,7 @@
     </w:p>
     <w:p>
       <w:pPr>
-        <w:pStyle w:val="ListParagraph"/>
+        <w:pStyle w:val="a5"/>
         <w:ind w:left="360" w:firstLineChars="0" w:firstLine="0"/>
         <w:rPr>
           <w:sz w:val="20"/>
@@ -4235,7 +4137,7 @@
     </w:p>
     <w:p>
       <w:pPr>
-        <w:pStyle w:val="ListParagraph"/>
+        <w:pStyle w:val="a5"/>
         <w:numPr>
           <w:ilvl w:val="0"/>
           <w:numId w:val="9"/>
@@ -4259,7 +4161,7 @@
     </w:p>
     <w:p>
       <w:pPr>
-        <w:pStyle w:val="ListParagraph"/>
+        <w:pStyle w:val="a5"/>
         <w:ind w:left="360" w:firstLineChars="0" w:firstLine="0"/>
         <w:rPr>
           <w:sz w:val="20"/>
@@ -4277,7 +4179,7 @@
     </w:p>
     <w:p>
       <w:pPr>
-        <w:pStyle w:val="ListParagraph"/>
+        <w:pStyle w:val="a5"/>
         <w:ind w:left="360" w:firstLineChars="0" w:firstLine="0"/>
         <w:jc w:val="center"/>
         <w:rPr>
@@ -4290,10 +4192,9 @@
           <w:noProof/>
           <w:sz w:val="20"/>
           <w:szCs w:val="20"/>
-          <w:lang w:eastAsia="en-US"/>
         </w:rPr>
         <w:drawing>
-          <wp:inline distT="0" distB="0" distL="0" distR="0" wp14:anchorId="2B78FB6C" wp14:editId="5B521ED2">
+          <wp:inline distT="0" distB="0" distL="0" distR="0">
             <wp:extent cx="4165600" cy="2419350"/>
             <wp:effectExtent l="19050" t="0" r="6350" b="0"/>
             <wp:docPr id="2" name="图片 1" descr="C:\Users\think\Desktop\IMG_2181.JPG"/>
@@ -4341,7 +4242,7 @@
     </w:p>
     <w:p>
       <w:pPr>
-        <w:pStyle w:val="ListParagraph"/>
+        <w:pStyle w:val="a5"/>
         <w:ind w:left="360" w:firstLineChars="0" w:firstLine="0"/>
         <w:jc w:val="center"/>
         <w:rPr>
@@ -4372,7 +4273,7 @@
     </w:p>
     <w:p>
       <w:pPr>
-        <w:pStyle w:val="ListParagraph"/>
+        <w:pStyle w:val="a5"/>
         <w:ind w:left="360" w:firstLineChars="0" w:firstLine="0"/>
         <w:rPr>
           <w:sz w:val="20"/>
@@ -4382,7 +4283,7 @@
     </w:p>
     <w:p>
       <w:pPr>
-        <w:pStyle w:val="ListParagraph"/>
+        <w:pStyle w:val="a5"/>
         <w:ind w:left="360" w:firstLineChars="0" w:firstLine="0"/>
         <w:rPr>
           <w:sz w:val="20"/>
@@ -4400,7 +4301,7 @@
     </w:p>
     <w:p>
       <w:pPr>
-        <w:pStyle w:val="ListParagraph"/>
+        <w:pStyle w:val="a5"/>
         <w:ind w:left="360" w:firstLineChars="0" w:firstLine="0"/>
         <w:rPr>
           <w:sz w:val="20"/>
@@ -4418,7 +4319,7 @@
     </w:p>
     <w:p>
       <w:pPr>
-        <w:pStyle w:val="ListParagraph"/>
+        <w:pStyle w:val="a5"/>
         <w:ind w:left="360" w:firstLineChars="0" w:firstLine="0"/>
         <w:rPr>
           <w:sz w:val="20"/>
@@ -4436,7 +4337,7 @@
     </w:p>
     <w:p>
       <w:pPr>
-        <w:pStyle w:val="ListParagraph"/>
+        <w:pStyle w:val="a5"/>
         <w:ind w:left="360" w:firstLineChars="0" w:firstLine="0"/>
         <w:rPr>
           <w:sz w:val="20"/>
@@ -4454,7 +4355,7 @@
     </w:p>
     <w:p>
       <w:pPr>
-        <w:pStyle w:val="ListParagraph"/>
+        <w:pStyle w:val="a5"/>
         <w:ind w:left="360" w:firstLineChars="0" w:firstLine="0"/>
         <w:rPr>
           <w:sz w:val="20"/>
@@ -4696,7 +4597,7 @@
     </w:p>
     <w:p>
       <w:pPr>
-        <w:pStyle w:val="ListParagraph"/>
+        <w:pStyle w:val="a5"/>
         <w:numPr>
           <w:ilvl w:val="0"/>
           <w:numId w:val="10"/>
@@ -4719,7 +4620,7 @@
     </w:p>
     <w:p>
       <w:pPr>
-        <w:pStyle w:val="ListParagraph"/>
+        <w:pStyle w:val="a5"/>
         <w:ind w:left="360" w:firstLineChars="0" w:firstLine="0"/>
         <w:rPr>
           <w:sz w:val="20"/>
@@ -4819,7 +4720,7 @@
     </w:p>
     <w:p>
       <w:pPr>
-        <w:pStyle w:val="ListParagraph"/>
+        <w:pStyle w:val="a5"/>
         <w:numPr>
           <w:ilvl w:val="0"/>
           <w:numId w:val="10"/>
@@ -4843,7 +4744,7 @@
     </w:p>
     <w:p>
       <w:pPr>
-        <w:pStyle w:val="ListParagraph"/>
+        <w:pStyle w:val="a5"/>
         <w:ind w:left="360" w:firstLineChars="0" w:firstLine="0"/>
         <w:rPr>
           <w:sz w:val="20"/>
@@ -4878,22 +4779,7 @@
           <w:sz w:val="20"/>
           <w:szCs w:val="20"/>
         </w:rPr>
-        <w:t>ed</w:t>
-      </w:r>
-      <w:r>
-        <w:rPr>
-          <w:rFonts w:hint="eastAsia"/>
-          <w:sz w:val="20"/>
-          <w:szCs w:val="20"/>
-        </w:rPr>
-        <w:t xml:space="preserve"> </w:t>
-      </w:r>
-      <w:r>
-        <w:rPr>
-          <w:sz w:val="20"/>
-          <w:szCs w:val="20"/>
-        </w:rPr>
-        <w:t xml:space="preserve">the </w:t>
+        <w:t xml:space="preserve">edthe </w:t>
       </w:r>
       <w:r>
         <w:rPr>
@@ -4958,7 +4844,7 @@
     </w:p>
     <w:p>
       <w:pPr>
-        <w:pStyle w:val="ListParagraph"/>
+        <w:pStyle w:val="a5"/>
         <w:numPr>
           <w:ilvl w:val="0"/>
           <w:numId w:val="10"/>
@@ -4982,7 +4868,7 @@
     </w:p>
     <w:p>
       <w:pPr>
-        <w:pStyle w:val="ListParagraph"/>
+        <w:pStyle w:val="a5"/>
         <w:ind w:left="360" w:firstLineChars="0" w:firstLine="0"/>
         <w:rPr>
           <w:sz w:val="20"/>
@@ -5015,7 +4901,7 @@
     </w:p>
     <w:p>
       <w:pPr>
-        <w:pStyle w:val="ListParagraph"/>
+        <w:pStyle w:val="a5"/>
         <w:numPr>
           <w:ilvl w:val="0"/>
           <w:numId w:val="10"/>
@@ -5038,7 +4924,7 @@
     </w:p>
     <w:p>
       <w:pPr>
-        <w:pStyle w:val="ListParagraph"/>
+        <w:pStyle w:val="a5"/>
         <w:ind w:left="360" w:firstLineChars="0" w:firstLine="0"/>
         <w:rPr>
           <w:b/>
@@ -5079,7 +4965,7 @@
     </w:p>
     <w:p>
       <w:pPr>
-        <w:pStyle w:val="ListParagraph"/>
+        <w:pStyle w:val="a5"/>
         <w:numPr>
           <w:ilvl w:val="0"/>
           <w:numId w:val="10"/>
@@ -5103,7 +4989,7 @@
     </w:p>
     <w:p>
       <w:pPr>
-        <w:pStyle w:val="ListParagraph"/>
+        <w:pStyle w:val="a5"/>
         <w:ind w:left="360" w:firstLineChars="0" w:firstLine="0"/>
         <w:rPr>
           <w:sz w:val="20"/>
@@ -5143,7 +5029,7 @@
     </w:p>
     <w:p>
       <w:pPr>
-        <w:pStyle w:val="ListParagraph"/>
+        <w:pStyle w:val="a5"/>
         <w:ind w:left="360" w:firstLineChars="0" w:firstLine="0"/>
         <w:rPr>
           <w:sz w:val="20"/>
@@ -5153,7 +5039,7 @@
     </w:p>
     <w:p>
       <w:pPr>
-        <w:pStyle w:val="ListParagraph"/>
+        <w:pStyle w:val="a5"/>
         <w:ind w:left="360" w:firstLineChars="0" w:firstLine="0"/>
         <w:rPr>
           <w:sz w:val="20"/>
@@ -5171,7 +5057,7 @@
     </w:p>
     <w:p>
       <w:pPr>
-        <w:pStyle w:val="ListParagraph"/>
+        <w:pStyle w:val="a5"/>
         <w:ind w:left="360" w:firstLineChars="0" w:firstLine="0"/>
         <w:rPr>
           <w:sz w:val="20"/>
@@ -5196,7 +5082,7 @@
     </w:p>
     <w:p>
       <w:pPr>
-        <w:pStyle w:val="ListParagraph"/>
+        <w:pStyle w:val="a5"/>
         <w:ind w:left="360" w:firstLineChars="0" w:firstLine="0"/>
         <w:rPr>
           <w:sz w:val="20"/>
@@ -5221,7 +5107,7 @@
     </w:p>
     <w:p>
       <w:pPr>
-        <w:pStyle w:val="ListParagraph"/>
+        <w:pStyle w:val="a5"/>
         <w:ind w:left="360" w:firstLineChars="0" w:firstLine="0"/>
         <w:rPr>
           <w:sz w:val="20"/>
@@ -5241,12 +5127,27 @@
           <w:sz w:val="20"/>
           <w:szCs w:val="20"/>
         </w:rPr>
-        <w:t xml:space="preserve"> Introduction and Conclusion parts. Also integrate the whole report.</w:t>
-      </w:r>
-    </w:p>
-    <w:p>
-      <w:pPr>
-        <w:pStyle w:val="ListParagraph"/>
+        <w:t xml:space="preserve"> Introduction</w:t>
+      </w:r>
+      <w:r>
+        <w:rPr>
+          <w:rFonts w:hint="eastAsia"/>
+          <w:sz w:val="20"/>
+          <w:szCs w:val="20"/>
+        </w:rPr>
+        <w:t>, Limitation and</w:t>
+      </w:r>
+      <w:r>
+        <w:rPr>
+          <w:sz w:val="20"/>
+          <w:szCs w:val="20"/>
+        </w:rPr>
+        <w:t xml:space="preserve"> Conclusion parts. Also integrate the whole report.</w:t>
+      </w:r>
+    </w:p>
+    <w:p>
+      <w:pPr>
+        <w:pStyle w:val="a5"/>
         <w:ind w:left="360" w:firstLineChars="0" w:firstLine="0"/>
         <w:rPr>
           <w:sz w:val="20"/>
@@ -5266,7 +5167,15 @@
           <w:sz w:val="20"/>
           <w:szCs w:val="20"/>
         </w:rPr>
-        <w:t xml:space="preserve"> Scalability part</w:t>
+        <w:t xml:space="preserve"> Scalability par</w:t>
+      </w:r>
+      <w:r>
+        <w:rPr>
+          <w:rFonts w:hint="eastAsia"/>
+          <w:sz w:val="20"/>
+          <w:szCs w:val="20"/>
+        </w:rPr>
+        <w:t>t</w:t>
       </w:r>
     </w:p>
     <w:p>
@@ -5431,7 +5340,7 @@
     </w:p>
     <w:p>
       <w:pPr>
-        <w:pStyle w:val="ListParagraph"/>
+        <w:pStyle w:val="a5"/>
         <w:numPr>
           <w:ilvl w:val="0"/>
           <w:numId w:val="11"/>
@@ -5463,7 +5372,7 @@
     </w:p>
     <w:p>
       <w:pPr>
-        <w:pStyle w:val="ListParagraph"/>
+        <w:pStyle w:val="a5"/>
         <w:ind w:left="360" w:firstLineChars="0" w:firstLine="0"/>
         <w:rPr>
           <w:sz w:val="20"/>
@@ -5498,22 +5407,7 @@
           <w:sz w:val="20"/>
           <w:szCs w:val="20"/>
         </w:rPr>
-        <w:t>ed</w:t>
-      </w:r>
-      <w:r>
-        <w:rPr>
-          <w:rFonts w:hint="eastAsia"/>
-          <w:sz w:val="20"/>
-          <w:szCs w:val="20"/>
-        </w:rPr>
-        <w:t xml:space="preserve"> </w:t>
-      </w:r>
-      <w:r>
-        <w:rPr>
-          <w:sz w:val="20"/>
-          <w:szCs w:val="20"/>
-        </w:rPr>
-        <w:t>the</w:t>
+        <w:t>edthe</w:t>
       </w:r>
       <w:r>
         <w:rPr>
@@ -5578,7 +5472,7 @@
     </w:p>
     <w:p>
       <w:pPr>
-        <w:pStyle w:val="ListParagraph"/>
+        <w:pStyle w:val="a5"/>
         <w:numPr>
           <w:ilvl w:val="0"/>
           <w:numId w:val="11"/>
@@ -5610,7 +5504,7 @@
     </w:p>
     <w:p>
       <w:pPr>
-        <w:pStyle w:val="ListParagraph"/>
+        <w:pStyle w:val="a5"/>
         <w:ind w:left="360" w:firstLineChars="0" w:firstLine="0"/>
         <w:rPr>
           <w:sz w:val="20"/>
@@ -5665,7 +5559,7 @@
     </w:p>
     <w:p>
       <w:pPr>
-        <w:pStyle w:val="ListParagraph"/>
+        <w:pStyle w:val="a5"/>
         <w:numPr>
           <w:ilvl w:val="0"/>
           <w:numId w:val="11"/>
@@ -5689,7 +5583,7 @@
     </w:p>
     <w:p>
       <w:pPr>
-        <w:pStyle w:val="ListParagraph"/>
+        <w:pStyle w:val="a5"/>
         <w:ind w:left="360" w:firstLineChars="0" w:firstLine="0"/>
         <w:rPr>
           <w:sz w:val="20"/>
@@ -5722,7 +5616,7 @@
     </w:p>
     <w:p>
       <w:pPr>
-        <w:pStyle w:val="ListParagraph"/>
+        <w:pStyle w:val="a5"/>
         <w:ind w:left="360" w:firstLineChars="0" w:firstLine="0"/>
         <w:rPr>
           <w:sz w:val="20"/>
@@ -5740,7 +5634,7 @@
     </w:p>
     <w:p>
       <w:pPr>
-        <w:pStyle w:val="ListParagraph"/>
+        <w:pStyle w:val="a5"/>
         <w:ind w:left="360" w:firstLineChars="0" w:firstLine="0"/>
         <w:rPr>
           <w:sz w:val="20"/>
@@ -5765,7 +5659,7 @@
     </w:p>
     <w:p>
       <w:pPr>
-        <w:pStyle w:val="ListParagraph"/>
+        <w:pStyle w:val="a5"/>
         <w:ind w:left="360" w:firstLineChars="0" w:firstLine="0"/>
         <w:rPr>
           <w:sz w:val="20"/>
@@ -5813,7 +5707,7 @@
     </w:p>
     <w:p>
       <w:pPr>
-        <w:pStyle w:val="ListParagraph"/>
+        <w:pStyle w:val="a5"/>
         <w:ind w:left="360" w:firstLineChars="0" w:firstLine="0"/>
         <w:rPr>
           <w:sz w:val="20"/>
@@ -5848,15 +5742,15 @@
 </file>
 
 <file path=word/endnotes.xml><?xml version="1.0" encoding="utf-8"?>
-<w:endnotes xmlns:wpc="http://schemas.microsoft.com/office/word/2010/wordprocessingCanvas" xmlns:mo="http://schemas.microsoft.com/office/mac/office/2008/main" xmlns:mc="http://schemas.openxmlformats.org/markup-compatibility/2006" xmlns:mv="urn:schemas-microsoft-com:mac:vml" xmlns:o="urn:schemas-microsoft-com:office:office" xmlns:r="http://schemas.openxmlformats.org/officeDocument/2006/relationships" xmlns:m="http://schemas.openxmlformats.org/officeDocument/2006/math" xmlns:v="urn:schemas-microsoft-com:vml" xmlns:wp14="http://schemas.microsoft.com/office/word/2010/wordprocessingDrawing" xmlns:wp="http://schemas.openxmlformats.org/drawingml/2006/wordprocessingDrawing" xmlns:w10="urn:schemas-microsoft-com:office:word" xmlns:w="http://schemas.openxmlformats.org/wordprocessingml/2006/main" xmlns:w14="http://schemas.microsoft.com/office/word/2010/wordml" xmlns:w15="http://schemas.microsoft.com/office/word/2012/wordml" xmlns:wpg="http://schemas.microsoft.com/office/word/2010/wordprocessingGroup" xmlns:wpi="http://schemas.microsoft.com/office/word/2010/wordprocessingInk" xmlns:wne="http://schemas.microsoft.com/office/word/2006/wordml" xmlns:wps="http://schemas.microsoft.com/office/word/2010/wordprocessingShape" mc:Ignorable="w14 w15 wp14">
-  <w:endnote w:type="separator" w:id="-1">
+<w:endnotes xmlns:ve="http://schemas.openxmlformats.org/markup-compatibility/2006" xmlns:o="urn:schemas-microsoft-com:office:office" xmlns:r="http://schemas.openxmlformats.org/officeDocument/2006/relationships" xmlns:m="http://schemas.openxmlformats.org/officeDocument/2006/math" xmlns:v="urn:schemas-microsoft-com:vml" xmlns:wp="http://schemas.openxmlformats.org/drawingml/2006/wordprocessingDrawing" xmlns:w10="urn:schemas-microsoft-com:office:word" xmlns:w="http://schemas.openxmlformats.org/wordprocessingml/2006/main" xmlns:wne="http://schemas.microsoft.com/office/word/2006/wordml">
+  <w:endnote w:type="separator" w:id="0">
     <w:p>
       <w:r>
         <w:separator/>
       </w:r>
     </w:p>
   </w:endnote>
-  <w:endnote w:type="continuationSeparator" w:id="0">
+  <w:endnote w:type="continuationSeparator" w:id="1">
     <w:p>
       <w:r>
         <w:continuationSeparator/>
@@ -5867,7 +5761,7 @@
 </file>
 
 <file path=word/footer1.xml><?xml version="1.0" encoding="utf-8"?>
-<w:ftr xmlns:wpc="http://schemas.microsoft.com/office/word/2010/wordprocessingCanvas" xmlns:mo="http://schemas.microsoft.com/office/mac/office/2008/main" xmlns:mc="http://schemas.openxmlformats.org/markup-compatibility/2006" xmlns:mv="urn:schemas-microsoft-com:mac:vml" xmlns:o="urn:schemas-microsoft-com:office:office" xmlns:r="http://schemas.openxmlformats.org/officeDocument/2006/relationships" xmlns:m="http://schemas.openxmlformats.org/officeDocument/2006/math" xmlns:v="urn:schemas-microsoft-com:vml" xmlns:wp14="http://schemas.microsoft.com/office/word/2010/wordprocessingDrawing" xmlns:wp="http://schemas.openxmlformats.org/drawingml/2006/wordprocessingDrawing" xmlns:w10="urn:schemas-microsoft-com:office:word" xmlns:w="http://schemas.openxmlformats.org/wordprocessingml/2006/main" xmlns:w14="http://schemas.microsoft.com/office/word/2010/wordml" xmlns:w15="http://schemas.microsoft.com/office/word/2012/wordml" xmlns:wpg="http://schemas.microsoft.com/office/word/2010/wordprocessingGroup" xmlns:wpi="http://schemas.microsoft.com/office/word/2010/wordprocessingInk" xmlns:wne="http://schemas.microsoft.com/office/word/2006/wordml" xmlns:wps="http://schemas.microsoft.com/office/word/2010/wordprocessingShape" mc:Ignorable="w14 w15 wp14">
+<w:ftr xmlns:ve="http://schemas.openxmlformats.org/markup-compatibility/2006" xmlns:o="urn:schemas-microsoft-com:office:office" xmlns:r="http://schemas.openxmlformats.org/officeDocument/2006/relationships" xmlns:m="http://schemas.openxmlformats.org/officeDocument/2006/math" xmlns:v="urn:schemas-microsoft-com:vml" xmlns:wp="http://schemas.openxmlformats.org/drawingml/2006/wordprocessingDrawing" xmlns:w10="urn:schemas-microsoft-com:office:word" xmlns:w="http://schemas.openxmlformats.org/wordprocessingml/2006/main" xmlns:wne="http://schemas.microsoft.com/office/word/2006/wordml">
   <w:sdt>
     <w:sdtPr>
       <w:id w:val="78918610"/>
@@ -5876,11 +5770,10 @@
         <w:docPartUnique/>
       </w:docPartObj>
     </w:sdtPr>
-    <w:sdtEndPr/>
     <w:sdtContent>
       <w:p>
         <w:pPr>
-          <w:pStyle w:val="Footer"/>
+          <w:pStyle w:val="a4"/>
           <w:jc w:val="right"/>
         </w:pPr>
         <w:r>
@@ -5897,7 +5790,7 @@
             <w:noProof/>
             <w:lang w:val="zh-CN"/>
           </w:rPr>
-          <w:t>7</w:t>
+          <w:t>8</w:t>
         </w:r>
         <w:r>
           <w:rPr>
@@ -5911,22 +5804,22 @@
   </w:sdt>
   <w:p>
     <w:pPr>
-      <w:pStyle w:val="Footer"/>
+      <w:pStyle w:val="a4"/>
     </w:pPr>
   </w:p>
 </w:ftr>
 </file>
 
 <file path=word/footnotes.xml><?xml version="1.0" encoding="utf-8"?>
-<w:footnotes xmlns:wpc="http://schemas.microsoft.com/office/word/2010/wordprocessingCanvas" xmlns:mo="http://schemas.microsoft.com/office/mac/office/2008/main" xmlns:mc="http://schemas.openxmlformats.org/markup-compatibility/2006" xmlns:mv="urn:schemas-microsoft-com:mac:vml" xmlns:o="urn:schemas-microsoft-com:office:office" xmlns:r="http://schemas.openxmlformats.org/officeDocument/2006/relationships" xmlns:m="http://schemas.openxmlformats.org/officeDocument/2006/math" xmlns:v="urn:schemas-microsoft-com:vml" xmlns:wp14="http://schemas.microsoft.com/office/word/2010/wordprocessingDrawing" xmlns:wp="http://schemas.openxmlformats.org/drawingml/2006/wordprocessingDrawing" xmlns:w10="urn:schemas-microsoft-com:office:word" xmlns:w="http://schemas.openxmlformats.org/wordprocessingml/2006/main" xmlns:w14="http://schemas.microsoft.com/office/word/2010/wordml" xmlns:w15="http://schemas.microsoft.com/office/word/2012/wordml" xmlns:wpg="http://schemas.microsoft.com/office/word/2010/wordprocessingGroup" xmlns:wpi="http://schemas.microsoft.com/office/word/2010/wordprocessingInk" xmlns:wne="http://schemas.microsoft.com/office/word/2006/wordml" xmlns:wps="http://schemas.microsoft.com/office/word/2010/wordprocessingShape" mc:Ignorable="w14 w15 wp14">
-  <w:footnote w:type="separator" w:id="-1">
+<w:footnotes xmlns:ve="http://schemas.openxmlformats.org/markup-compatibility/2006" xmlns:o="urn:schemas-microsoft-com:office:office" xmlns:r="http://schemas.openxmlformats.org/officeDocument/2006/relationships" xmlns:m="http://schemas.openxmlformats.org/officeDocument/2006/math" xmlns:v="urn:schemas-microsoft-com:vml" xmlns:wp="http://schemas.openxmlformats.org/drawingml/2006/wordprocessingDrawing" xmlns:w10="urn:schemas-microsoft-com:office:word" xmlns:w="http://schemas.openxmlformats.org/wordprocessingml/2006/main" xmlns:wne="http://schemas.microsoft.com/office/word/2006/wordml">
+  <w:footnote w:type="separator" w:id="0">
     <w:p>
       <w:r>
         <w:separator/>
       </w:r>
     </w:p>
   </w:footnote>
-  <w:footnote w:type="continuationSeparator" w:id="0">
+  <w:footnote w:type="continuationSeparator" w:id="1">
     <w:p>
       <w:r>
         <w:continuationSeparator/>
@@ -5937,10 +5830,10 @@
 </file>
 
 <file path=word/header1.xml><?xml version="1.0" encoding="utf-8"?>
-<w:hdr xmlns:wpc="http://schemas.microsoft.com/office/word/2010/wordprocessingCanvas" xmlns:mo="http://schemas.microsoft.com/office/mac/office/2008/main" xmlns:mc="http://schemas.openxmlformats.org/markup-compatibility/2006" xmlns:mv="urn:schemas-microsoft-com:mac:vml" xmlns:o="urn:schemas-microsoft-com:office:office" xmlns:r="http://schemas.openxmlformats.org/officeDocument/2006/relationships" xmlns:m="http://schemas.openxmlformats.org/officeDocument/2006/math" xmlns:v="urn:schemas-microsoft-com:vml" xmlns:wp14="http://schemas.microsoft.com/office/word/2010/wordprocessingDrawing" xmlns:wp="http://schemas.openxmlformats.org/drawingml/2006/wordprocessingDrawing" xmlns:w10="urn:schemas-microsoft-com:office:word" xmlns:w="http://schemas.openxmlformats.org/wordprocessingml/2006/main" xmlns:w14="http://schemas.microsoft.com/office/word/2010/wordml" xmlns:w15="http://schemas.microsoft.com/office/word/2012/wordml" xmlns:wpg="http://schemas.microsoft.com/office/word/2010/wordprocessingGroup" xmlns:wpi="http://schemas.microsoft.com/office/word/2010/wordprocessingInk" xmlns:wne="http://schemas.microsoft.com/office/word/2006/wordml" xmlns:wps="http://schemas.microsoft.com/office/word/2010/wordprocessingShape" mc:Ignorable="w14 w15 wp14">
+<w:hdr xmlns:ve="http://schemas.openxmlformats.org/markup-compatibility/2006" xmlns:o="urn:schemas-microsoft-com:office:office" xmlns:r="http://schemas.openxmlformats.org/officeDocument/2006/relationships" xmlns:m="http://schemas.openxmlformats.org/officeDocument/2006/math" xmlns:v="urn:schemas-microsoft-com:vml" xmlns:wp="http://schemas.openxmlformats.org/drawingml/2006/wordprocessingDrawing" xmlns:w10="urn:schemas-microsoft-com:office:word" xmlns:w="http://schemas.openxmlformats.org/wordprocessingml/2006/main" xmlns:wne="http://schemas.microsoft.com/office/word/2006/wordml">
   <w:p>
     <w:pPr>
-      <w:pStyle w:val="Header"/>
+      <w:pStyle w:val="a3"/>
       <w:jc w:val="left"/>
       <w:rPr>
         <w:i/>
@@ -5968,7 +5861,7 @@
 </file>
 
 <file path=word/numbering.xml><?xml version="1.0" encoding="utf-8"?>
-<w:numbering xmlns:wpc="http://schemas.microsoft.com/office/word/2010/wordprocessingCanvas" xmlns:mo="http://schemas.microsoft.com/office/mac/office/2008/main" xmlns:mc="http://schemas.openxmlformats.org/markup-compatibility/2006" xmlns:mv="urn:schemas-microsoft-com:mac:vml" xmlns:o="urn:schemas-microsoft-com:office:office" xmlns:r="http://schemas.openxmlformats.org/officeDocument/2006/relationships" xmlns:m="http://schemas.openxmlformats.org/officeDocument/2006/math" xmlns:v="urn:schemas-microsoft-com:vml" xmlns:wp14="http://schemas.microsoft.com/office/word/2010/wordprocessingDrawing" xmlns:wp="http://schemas.openxmlformats.org/drawingml/2006/wordprocessingDrawing" xmlns:w10="urn:schemas-microsoft-com:office:word" xmlns:w="http://schemas.openxmlformats.org/wordprocessingml/2006/main" xmlns:w14="http://schemas.microsoft.com/office/word/2010/wordml" xmlns:w15="http://schemas.microsoft.com/office/word/2012/wordml" xmlns:wpg="http://schemas.microsoft.com/office/word/2010/wordprocessingGroup" xmlns:wpi="http://schemas.microsoft.com/office/word/2010/wordprocessingInk" xmlns:wne="http://schemas.microsoft.com/office/word/2006/wordml" xmlns:wps="http://schemas.microsoft.com/office/word/2010/wordprocessingShape" mc:Ignorable="w14 w15 wp14">
+<w:numbering xmlns:ve="http://schemas.openxmlformats.org/markup-compatibility/2006" xmlns:o="urn:schemas-microsoft-com:office:office" xmlns:r="http://schemas.openxmlformats.org/officeDocument/2006/relationships" xmlns:m="http://schemas.openxmlformats.org/officeDocument/2006/math" xmlns:v="urn:schemas-microsoft-com:vml" xmlns:wp="http://schemas.openxmlformats.org/drawingml/2006/wordprocessingDrawing" xmlns:w10="urn:schemas-microsoft-com:office:word" xmlns:w="http://schemas.openxmlformats.org/wordprocessingml/2006/main" xmlns:wne="http://schemas.microsoft.com/office/word/2006/wordml">
   <w:abstractNum w:abstractNumId="0">
     <w:nsid w:val="0D315086"/>
     <w:multiLevelType w:val="multilevel"/>
@@ -7084,7 +6977,7 @@
 </file>
 
 <file path=word/styles.xml><?xml version="1.0" encoding="utf-8"?>
-<w:styles xmlns:mc="http://schemas.openxmlformats.org/markup-compatibility/2006" xmlns:r="http://schemas.openxmlformats.org/officeDocument/2006/relationships" xmlns:w="http://schemas.openxmlformats.org/wordprocessingml/2006/main" xmlns:w14="http://schemas.microsoft.com/office/word/2010/wordml" xmlns:w15="http://schemas.microsoft.com/office/word/2012/wordml" mc:Ignorable="w14 w15">
+<w:styles xmlns:r="http://schemas.openxmlformats.org/officeDocument/2006/relationships" xmlns:w="http://schemas.openxmlformats.org/wordprocessingml/2006/main">
   <w:docDefaults>
     <w:rPrDefault>
       <w:rPr>
@@ -7097,389 +6990,146 @@
     </w:rPrDefault>
     <w:pPrDefault/>
   </w:docDefaults>
-  <w:latentStyles w:defLockedState="0" w:defUIPriority="99" w:defSemiHidden="0" w:defUnhideWhenUsed="0" w:defQFormat="0" w:count="380">
-    <w:lsdException w:name="Normal" w:uiPriority="0" w:qFormat="1"/>
-    <w:lsdException w:name="heading 1" w:uiPriority="9" w:qFormat="1"/>
-    <w:lsdException w:name="heading 2" w:semiHidden="1" w:uiPriority="9" w:unhideWhenUsed="1" w:qFormat="1"/>
-    <w:lsdException w:name="heading 3" w:semiHidden="1" w:uiPriority="9" w:unhideWhenUsed="1" w:qFormat="1"/>
-    <w:lsdException w:name="heading 4" w:semiHidden="1" w:uiPriority="9" w:unhideWhenUsed="1" w:qFormat="1"/>
-    <w:lsdException w:name="heading 5" w:semiHidden="1" w:uiPriority="9" w:unhideWhenUsed="1" w:qFormat="1"/>
-    <w:lsdException w:name="heading 6" w:semiHidden="1" w:uiPriority="9" w:unhideWhenUsed="1" w:qFormat="1"/>
-    <w:lsdException w:name="heading 7" w:semiHidden="1" w:uiPriority="9" w:unhideWhenUsed="1" w:qFormat="1"/>
-    <w:lsdException w:name="heading 8" w:semiHidden="1" w:uiPriority="9" w:unhideWhenUsed="1" w:qFormat="1"/>
-    <w:lsdException w:name="heading 9" w:semiHidden="1" w:uiPriority="9" w:unhideWhenUsed="1" w:qFormat="1"/>
-    <w:lsdException w:name="index 1" w:semiHidden="1" w:unhideWhenUsed="1"/>
-    <w:lsdException w:name="index 2" w:semiHidden="1" w:unhideWhenUsed="1"/>
-    <w:lsdException w:name="index 3" w:semiHidden="1" w:unhideWhenUsed="1"/>
-    <w:lsdException w:name="index 4" w:semiHidden="1" w:unhideWhenUsed="1"/>
-    <w:lsdException w:name="index 5" w:semiHidden="1" w:unhideWhenUsed="1"/>
-    <w:lsdException w:name="index 6" w:semiHidden="1" w:unhideWhenUsed="1"/>
-    <w:lsdException w:name="index 7" w:semiHidden="1" w:unhideWhenUsed="1"/>
-    <w:lsdException w:name="index 8" w:semiHidden="1" w:unhideWhenUsed="1"/>
-    <w:lsdException w:name="index 9" w:semiHidden="1" w:unhideWhenUsed="1"/>
-    <w:lsdException w:name="toc 1" w:semiHidden="1" w:uiPriority="39" w:unhideWhenUsed="1"/>
-    <w:lsdException w:name="toc 2" w:semiHidden="1" w:uiPriority="39" w:unhideWhenUsed="1"/>
-    <w:lsdException w:name="toc 3" w:semiHidden="1" w:uiPriority="39" w:unhideWhenUsed="1"/>
-    <w:lsdException w:name="toc 4" w:semiHidden="1" w:uiPriority="39" w:unhideWhenUsed="1"/>
-    <w:lsdException w:name="toc 5" w:semiHidden="1" w:uiPriority="39" w:unhideWhenUsed="1"/>
-    <w:lsdException w:name="toc 6" w:semiHidden="1" w:uiPriority="39" w:unhideWhenUsed="1"/>
-    <w:lsdException w:name="toc 7" w:semiHidden="1" w:uiPriority="39" w:unhideWhenUsed="1"/>
-    <w:lsdException w:name="toc 8" w:semiHidden="1" w:uiPriority="39" w:unhideWhenUsed="1"/>
-    <w:lsdException w:name="toc 9" w:semiHidden="1" w:uiPriority="39" w:unhideWhenUsed="1"/>
-    <w:lsdException w:name="Normal Indent" w:semiHidden="1" w:unhideWhenUsed="1"/>
-    <w:lsdException w:name="footnote text" w:semiHidden="1" w:unhideWhenUsed="1"/>
-    <w:lsdException w:name="annotation text" w:semiHidden="1" w:unhideWhenUsed="1"/>
-    <w:lsdException w:name="header" w:semiHidden="1" w:unhideWhenUsed="1"/>
-    <w:lsdException w:name="footer" w:semiHidden="1" w:unhideWhenUsed="1"/>
-    <w:lsdException w:name="index heading" w:semiHidden="1" w:unhideWhenUsed="1"/>
-    <w:lsdException w:name="caption" w:semiHidden="1" w:uiPriority="35" w:unhideWhenUsed="1" w:qFormat="1"/>
-    <w:lsdException w:name="table of figures" w:semiHidden="1" w:unhideWhenUsed="1"/>
-    <w:lsdException w:name="envelope address" w:semiHidden="1" w:unhideWhenUsed="1"/>
-    <w:lsdException w:name="envelope return" w:semiHidden="1" w:unhideWhenUsed="1"/>
-    <w:lsdException w:name="footnote reference" w:semiHidden="1" w:unhideWhenUsed="1"/>
-    <w:lsdException w:name="annotation reference" w:semiHidden="1" w:unhideWhenUsed="1"/>
-    <w:lsdException w:name="line number" w:semiHidden="1" w:unhideWhenUsed="1"/>
-    <w:lsdException w:name="page number" w:semiHidden="1" w:unhideWhenUsed="1"/>
-    <w:lsdException w:name="endnote reference" w:semiHidden="1" w:unhideWhenUsed="1"/>
-    <w:lsdException w:name="endnote text" w:semiHidden="1" w:unhideWhenUsed="1"/>
-    <w:lsdException w:name="table of authorities" w:semiHidden="1" w:unhideWhenUsed="1"/>
-    <w:lsdException w:name="macro" w:semiHidden="1" w:unhideWhenUsed="1"/>
-    <w:lsdException w:name="toa heading" w:semiHidden="1" w:unhideWhenUsed="1"/>
-    <w:lsdException w:name="List" w:semiHidden="1" w:unhideWhenUsed="1"/>
-    <w:lsdException w:name="List Bullet" w:semiHidden="1" w:unhideWhenUsed="1"/>
-    <w:lsdException w:name="List Number" w:semiHidden="1" w:unhideWhenUsed="1"/>
-    <w:lsdException w:name="List 2" w:semiHidden="1" w:unhideWhenUsed="1"/>
-    <w:lsdException w:name="List 3" w:semiHidden="1" w:unhideWhenUsed="1"/>
-    <w:lsdException w:name="List 4" w:semiHidden="1" w:unhideWhenUsed="1"/>
-    <w:lsdException w:name="List 5" w:semiHidden="1" w:unhideWhenUsed="1"/>
-    <w:lsdException w:name="List Bullet 2" w:semiHidden="1" w:unhideWhenUsed="1"/>
-    <w:lsdException w:name="List Bullet 3" w:semiHidden="1" w:unhideWhenUsed="1"/>
-    <w:lsdException w:name="List Bullet 4" w:semiHidden="1" w:unhideWhenUsed="1"/>
-    <w:lsdException w:name="List Bullet 5" w:semiHidden="1" w:unhideWhenUsed="1"/>
-    <w:lsdException w:name="List Number 2" w:semiHidden="1" w:unhideWhenUsed="1"/>
-    <w:lsdException w:name="List Number 3" w:semiHidden="1" w:unhideWhenUsed="1"/>
-    <w:lsdException w:name="List Number 4" w:semiHidden="1" w:unhideWhenUsed="1"/>
-    <w:lsdException w:name="List Number 5" w:semiHidden="1" w:unhideWhenUsed="1"/>
-    <w:lsdException w:name="Title" w:uiPriority="10" w:qFormat="1"/>
-    <w:lsdException w:name="Closing" w:semiHidden="1" w:unhideWhenUsed="1"/>
-    <w:lsdException w:name="Signature" w:semiHidden="1" w:unhideWhenUsed="1"/>
-    <w:lsdException w:name="Default Paragraph Font" w:semiHidden="1" w:uiPriority="1" w:unhideWhenUsed="1"/>
-    <w:lsdException w:name="Body Text" w:semiHidden="1" w:unhideWhenUsed="1"/>
-    <w:lsdException w:name="Body Text Indent" w:semiHidden="1" w:unhideWhenUsed="1"/>
-    <w:lsdException w:name="List Continue" w:semiHidden="1" w:unhideWhenUsed="1"/>
-    <w:lsdException w:name="List Continue 2" w:semiHidden="1" w:unhideWhenUsed="1"/>
-    <w:lsdException w:name="List Continue 3" w:semiHidden="1" w:unhideWhenUsed="1"/>
-    <w:lsdException w:name="List Continue 4" w:semiHidden="1" w:unhideWhenUsed="1"/>
-    <w:lsdException w:name="List Continue 5" w:semiHidden="1" w:unhideWhenUsed="1"/>
-    <w:lsdException w:name="Message Header" w:semiHidden="1" w:unhideWhenUsed="1"/>
-    <w:lsdException w:name="Subtitle" w:uiPriority="11" w:qFormat="1"/>
-    <w:lsdException w:name="Salutation" w:semiHidden="1" w:unhideWhenUsed="1"/>
-    <w:lsdException w:name="Date" w:semiHidden="1" w:unhideWhenUsed="1"/>
-    <w:lsdException w:name="Body Text First Indent" w:semiHidden="1" w:unhideWhenUsed="1"/>
-    <w:lsdException w:name="Body Text First Indent 2" w:semiHidden="1" w:unhideWhenUsed="1"/>
-    <w:lsdException w:name="Note Heading" w:semiHidden="1" w:unhideWhenUsed="1"/>
-    <w:lsdException w:name="Body Text 2" w:semiHidden="1" w:unhideWhenUsed="1"/>
-    <w:lsdException w:name="Body Text 3" w:semiHidden="1" w:unhideWhenUsed="1"/>
-    <w:lsdException w:name="Body Text Indent 2" w:semiHidden="1" w:unhideWhenUsed="1"/>
-    <w:lsdException w:name="Body Text Indent 3" w:semiHidden="1" w:unhideWhenUsed="1"/>
-    <w:lsdException w:name="Block Text" w:semiHidden="1" w:unhideWhenUsed="1"/>
-    <w:lsdException w:name="Hyperlink" w:semiHidden="1" w:unhideWhenUsed="1"/>
-    <w:lsdException w:name="FollowedHyperlink" w:semiHidden="1" w:unhideWhenUsed="1"/>
-    <w:lsdException w:name="Strong" w:uiPriority="22" w:qFormat="1"/>
-    <w:lsdException w:name="Emphasis" w:uiPriority="20" w:qFormat="1"/>
-    <w:lsdException w:name="Document Map" w:semiHidden="1" w:unhideWhenUsed="1"/>
-    <w:lsdException w:name="Plain Text" w:semiHidden="1" w:unhideWhenUsed="1"/>
-    <w:lsdException w:name="E-mail Signature" w:semiHidden="1" w:unhideWhenUsed="1"/>
-    <w:lsdException w:name="HTML Top of Form" w:semiHidden="1" w:unhideWhenUsed="1"/>
-    <w:lsdException w:name="HTML Bottom of Form" w:semiHidden="1" w:unhideWhenUsed="1"/>
-    <w:lsdException w:name="Normal (Web)" w:semiHidden="1" w:unhideWhenUsed="1"/>
-    <w:lsdException w:name="HTML Acronym" w:semiHidden="1" w:unhideWhenUsed="1"/>
-    <w:lsdException w:name="HTML Address" w:semiHidden="1" w:unhideWhenUsed="1"/>
-    <w:lsdException w:name="HTML Cite" w:semiHidden="1" w:unhideWhenUsed="1"/>
-    <w:lsdException w:name="HTML Code" w:semiHidden="1" w:unhideWhenUsed="1"/>
-    <w:lsdException w:name="HTML Definition" w:semiHidden="1" w:unhideWhenUsed="1"/>
-    <w:lsdException w:name="HTML Keyboard" w:semiHidden="1" w:unhideWhenUsed="1"/>
-    <w:lsdException w:name="HTML Preformatted" w:semiHidden="1" w:unhideWhenUsed="1"/>
-    <w:lsdException w:name="HTML Sample" w:semiHidden="1" w:unhideWhenUsed="1"/>
-    <w:lsdException w:name="HTML Typewriter" w:semiHidden="1" w:unhideWhenUsed="1"/>
-    <w:lsdException w:name="HTML Variable" w:semiHidden="1" w:unhideWhenUsed="1"/>
-    <w:lsdException w:name="Normal Table" w:semiHidden="1" w:unhideWhenUsed="1"/>
-    <w:lsdException w:name="annotation subject" w:semiHidden="1" w:unhideWhenUsed="1"/>
-    <w:lsdException w:name="No List" w:semiHidden="1" w:unhideWhenUsed="1"/>
-    <w:lsdException w:name="Outline List 1" w:semiHidden="1" w:unhideWhenUsed="1"/>
-    <w:lsdException w:name="Outline List 2" w:semiHidden="1" w:unhideWhenUsed="1"/>
-    <w:lsdException w:name="Outline List 3" w:semiHidden="1" w:unhideWhenUsed="1"/>
-    <w:lsdException w:name="Table Simple 1" w:semiHidden="1" w:unhideWhenUsed="1"/>
-    <w:lsdException w:name="Table Simple 2" w:semiHidden="1" w:unhideWhenUsed="1"/>
-    <w:lsdException w:name="Table Simple 3" w:semiHidden="1" w:unhideWhenUsed="1"/>
-    <w:lsdException w:name="Table Classic 1" w:semiHidden="1" w:unhideWhenUsed="1"/>
-    <w:lsdException w:name="Table Classic 2" w:semiHidden="1" w:unhideWhenUsed="1"/>
-    <w:lsdException w:name="Table Classic 3" w:semiHidden="1" w:unhideWhenUsed="1"/>
-    <w:lsdException w:name="Table Classic 4" w:semiHidden="1" w:unhideWhenUsed="1"/>
-    <w:lsdException w:name="Table Colorful 1" w:semiHidden="1" w:unhideWhenUsed="1"/>
-    <w:lsdException w:name="Table Colorful 2" w:semiHidden="1" w:unhideWhenUsed="1"/>
-    <w:lsdException w:name="Table Colorful 3" w:semiHidden="1" w:unhideWhenUsed="1"/>
-    <w:lsdException w:name="Table Columns 1" w:semiHidden="1" w:unhideWhenUsed="1"/>
-    <w:lsdException w:name="Table Columns 2" w:semiHidden="1" w:unhideWhenUsed="1"/>
-    <w:lsdException w:name="Table Columns 3" w:semiHidden="1" w:unhideWhenUsed="1"/>
-    <w:lsdException w:name="Table Columns 4" w:semiHidden="1" w:unhideWhenUsed="1"/>
-    <w:lsdException w:name="Table Columns 5" w:semiHidden="1" w:unhideWhenUsed="1"/>
-    <w:lsdException w:name="Table Grid 1" w:semiHidden="1" w:unhideWhenUsed="1"/>
-    <w:lsdException w:name="Table Grid 2" w:semiHidden="1" w:unhideWhenUsed="1"/>
-    <w:lsdException w:name="Table Grid 3" w:semiHidden="1" w:unhideWhenUsed="1"/>
-    <w:lsdException w:name="Table Grid 4" w:semiHidden="1" w:unhideWhenUsed="1"/>
-    <w:lsdException w:name="Table Grid 5" w:semiHidden="1" w:unhideWhenUsed="1"/>
-    <w:lsdException w:name="Table Grid 6" w:semiHidden="1" w:unhideWhenUsed="1"/>
-    <w:lsdException w:name="Table Grid 7" w:semiHidden="1" w:unhideWhenUsed="1"/>
-    <w:lsdException w:name="Table Grid 8" w:semiHidden="1" w:unhideWhenUsed="1"/>
-    <w:lsdException w:name="Table List 1" w:semiHidden="1" w:unhideWhenUsed="1"/>
-    <w:lsdException w:name="Table List 2" w:semiHidden="1" w:unhideWhenUsed="1"/>
-    <w:lsdException w:name="Table List 3" w:semiHidden="1" w:unhideWhenUsed="1"/>
-    <w:lsdException w:name="Table List 4" w:semiHidden="1" w:unhideWhenUsed="1"/>
-    <w:lsdException w:name="Table List 5" w:semiHidden="1" w:unhideWhenUsed="1"/>
-    <w:lsdException w:name="Table List 6" w:semiHidden="1" w:unhideWhenUsed="1"/>
-    <w:lsdException w:name="Table List 7" w:semiHidden="1" w:unhideWhenUsed="1"/>
-    <w:lsdException w:name="Table List 8" w:semiHidden="1" w:unhideWhenUsed="1"/>
-    <w:lsdException w:name="Table 3D effects 1" w:semiHidden="1" w:unhideWhenUsed="1"/>
-    <w:lsdException w:name="Table 3D effects 2" w:semiHidden="1" w:unhideWhenUsed="1"/>
-    <w:lsdException w:name="Table 3D effects 3" w:semiHidden="1" w:unhideWhenUsed="1"/>
-    <w:lsdException w:name="Table Contemporary" w:semiHidden="1" w:unhideWhenUsed="1"/>
-    <w:lsdException w:name="Table Elegant" w:semiHidden="1" w:unhideWhenUsed="1"/>
-    <w:lsdException w:name="Table Professional" w:semiHidden="1" w:unhideWhenUsed="1"/>
-    <w:lsdException w:name="Table Subtle 1" w:semiHidden="1" w:unhideWhenUsed="1"/>
-    <w:lsdException w:name="Table Subtle 2" w:semiHidden="1" w:unhideWhenUsed="1"/>
-    <w:lsdException w:name="Table Web 1" w:semiHidden="1" w:unhideWhenUsed="1"/>
-    <w:lsdException w:name="Table Web 2" w:semiHidden="1" w:unhideWhenUsed="1"/>
-    <w:lsdException w:name="Table Web 3" w:semiHidden="1" w:unhideWhenUsed="1"/>
-    <w:lsdException w:name="Balloon Text" w:semiHidden="1" w:unhideWhenUsed="1"/>
-    <w:lsdException w:name="Table Grid" w:uiPriority="59"/>
-    <w:lsdException w:name="Table Theme" w:semiHidden="1" w:unhideWhenUsed="1"/>
-    <w:lsdException w:name="Note Level 1" w:semiHidden="1" w:unhideWhenUsed="1"/>
-    <w:lsdException w:name="Note Level 2" w:semiHidden="1" w:unhideWhenUsed="1"/>
-    <w:lsdException w:name="Note Level 3" w:semiHidden="1" w:unhideWhenUsed="1"/>
-    <w:lsdException w:name="Note Level 4" w:semiHidden="1" w:unhideWhenUsed="1"/>
-    <w:lsdException w:name="Note Level 5" w:semiHidden="1" w:unhideWhenUsed="1"/>
-    <w:lsdException w:name="Note Level 6" w:semiHidden="1" w:unhideWhenUsed="1"/>
-    <w:lsdException w:name="Note Level 7" w:semiHidden="1" w:unhideWhenUsed="1"/>
-    <w:lsdException w:name="Note Level 8" w:semiHidden="1" w:unhideWhenUsed="1"/>
-    <w:lsdException w:name="Note Level 9" w:semiHidden="1" w:unhideWhenUsed="1"/>
-    <w:lsdException w:name="Placeholder Text" w:semiHidden="1"/>
-    <w:lsdException w:name="No Spacing" w:uiPriority="1" w:qFormat="1"/>
-    <w:lsdException w:name="Light Shading" w:uiPriority="60"/>
-    <w:lsdException w:name="Light List" w:uiPriority="61"/>
-    <w:lsdException w:name="Light Grid" w:uiPriority="62"/>
-    <w:lsdException w:name="Medium Shading 1" w:uiPriority="63"/>
-    <w:lsdException w:name="Medium Shading 2" w:uiPriority="64"/>
-    <w:lsdException w:name="Medium List 1" w:uiPriority="65"/>
-    <w:lsdException w:name="Medium List 2" w:uiPriority="66"/>
-    <w:lsdException w:name="Medium Grid 1" w:uiPriority="67"/>
-    <w:lsdException w:name="Medium Grid 2" w:uiPriority="68"/>
-    <w:lsdException w:name="Medium Grid 3" w:uiPriority="69"/>
-    <w:lsdException w:name="Dark List" w:uiPriority="70"/>
-    <w:lsdException w:name="Colorful Shading" w:uiPriority="71"/>
-    <w:lsdException w:name="Colorful List" w:uiPriority="72"/>
-    <w:lsdException w:name="Colorful Grid" w:uiPriority="73"/>
-    <w:lsdException w:name="Light Shading Accent 1" w:uiPriority="60"/>
-    <w:lsdException w:name="Light List Accent 1" w:uiPriority="61"/>
-    <w:lsdException w:name="Light Grid Accent 1" w:uiPriority="62"/>
-    <w:lsdException w:name="Medium Shading 1 Accent 1" w:uiPriority="63"/>
-    <w:lsdException w:name="Medium Shading 2 Accent 1" w:uiPriority="64"/>
-    <w:lsdException w:name="Medium List 1 Accent 1" w:uiPriority="65"/>
-    <w:lsdException w:name="Revision" w:semiHidden="1"/>
-    <w:lsdException w:name="List Paragraph" w:uiPriority="34" w:qFormat="1"/>
-    <w:lsdException w:name="Quote" w:uiPriority="29" w:qFormat="1"/>
-    <w:lsdException w:name="Intense Quote" w:uiPriority="30" w:qFormat="1"/>
-    <w:lsdException w:name="Medium List 2 Accent 1" w:uiPriority="66"/>
-    <w:lsdException w:name="Medium Grid 1 Accent 1" w:uiPriority="67"/>
-    <w:lsdException w:name="Medium Grid 2 Accent 1" w:uiPriority="68"/>
-    <w:lsdException w:name="Medium Grid 3 Accent 1" w:uiPriority="69"/>
-    <w:lsdException w:name="Dark List Accent 1" w:uiPriority="70"/>
-    <w:lsdException w:name="Colorful Shading Accent 1" w:uiPriority="71"/>
-    <w:lsdException w:name="Colorful List Accent 1" w:uiPriority="72"/>
-    <w:lsdException w:name="Colorful Grid Accent 1" w:uiPriority="73"/>
-    <w:lsdException w:name="Light Shading Accent 2" w:uiPriority="60"/>
-    <w:lsdException w:name="Light List Accent 2" w:uiPriority="61"/>
-    <w:lsdException w:name="Light Grid Accent 2" w:uiPriority="62"/>
-    <w:lsdException w:name="Medium Shading 1 Accent 2" w:uiPriority="63"/>
-    <w:lsdException w:name="Medium Shading 2 Accent 2" w:uiPriority="64"/>
-    <w:lsdException w:name="Medium List 1 Accent 2" w:uiPriority="65"/>
-    <w:lsdException w:name="Medium List 2 Accent 2" w:uiPriority="66"/>
-    <w:lsdException w:name="Medium Grid 1 Accent 2" w:uiPriority="67"/>
-    <w:lsdException w:name="Medium Grid 2 Accent 2" w:uiPriority="68"/>
-    <w:lsdException w:name="Medium Grid 3 Accent 2" w:uiPriority="69"/>
-    <w:lsdException w:name="Dark List Accent 2" w:uiPriority="70"/>
-    <w:lsdException w:name="Colorful Shading Accent 2" w:uiPriority="71"/>
-    <w:lsdException w:name="Colorful List Accent 2" w:uiPriority="72"/>
-    <w:lsdException w:name="Colorful Grid Accent 2" w:uiPriority="73"/>
-    <w:lsdException w:name="Light Shading Accent 3" w:uiPriority="60"/>
-    <w:lsdException w:name="Light List Accent 3" w:uiPriority="61"/>
-    <w:lsdException w:name="Light Grid Accent 3" w:uiPriority="62"/>
-    <w:lsdException w:name="Medium Shading 1 Accent 3" w:uiPriority="63"/>
-    <w:lsdException w:name="Medium Shading 2 Accent 3" w:uiPriority="64"/>
-    <w:lsdException w:name="Medium List 1 Accent 3" w:uiPriority="65"/>
-    <w:lsdException w:name="Medium List 2 Accent 3" w:uiPriority="66"/>
-    <w:lsdException w:name="Medium Grid 1 Accent 3" w:uiPriority="67"/>
-    <w:lsdException w:name="Medium Grid 2 Accent 3" w:uiPriority="68"/>
-    <w:lsdException w:name="Medium Grid 3 Accent 3" w:uiPriority="69"/>
-    <w:lsdException w:name="Dark List Accent 3" w:uiPriority="70"/>
-    <w:lsdException w:name="Colorful Shading Accent 3" w:uiPriority="71"/>
-    <w:lsdException w:name="Colorful List Accent 3" w:uiPriority="72"/>
-    <w:lsdException w:name="Colorful Grid Accent 3" w:uiPriority="73"/>
-    <w:lsdException w:name="Light Shading Accent 4" w:uiPriority="60"/>
-    <w:lsdException w:name="Light List Accent 4" w:uiPriority="61"/>
-    <w:lsdException w:name="Light Grid Accent 4" w:uiPriority="62"/>
-    <w:lsdException w:name="Medium Shading 1 Accent 4" w:uiPriority="63"/>
-    <w:lsdException w:name="Medium Shading 2 Accent 4" w:uiPriority="64"/>
-    <w:lsdException w:name="Medium List 1 Accent 4" w:uiPriority="65"/>
-    <w:lsdException w:name="Medium List 2 Accent 4" w:uiPriority="66"/>
-    <w:lsdException w:name="Medium Grid 1 Accent 4" w:uiPriority="67"/>
-    <w:lsdException w:name="Medium Grid 2 Accent 4" w:uiPriority="68"/>
-    <w:lsdException w:name="Medium Grid 3 Accent 4" w:uiPriority="69"/>
-    <w:lsdException w:name="Dark List Accent 4" w:uiPriority="70"/>
-    <w:lsdException w:name="Colorful Shading Accent 4" w:uiPriority="71"/>
-    <w:lsdException w:name="Colorful List Accent 4" w:uiPriority="72"/>
-    <w:lsdException w:name="Colorful Grid Accent 4" w:uiPriority="73"/>
-    <w:lsdException w:name="Light Shading Accent 5" w:uiPriority="60"/>
-    <w:lsdException w:name="Light List Accent 5" w:uiPriority="61"/>
-    <w:lsdException w:name="Light Grid Accent 5" w:uiPriority="62"/>
-    <w:lsdException w:name="Medium Shading 1 Accent 5" w:uiPriority="63"/>
-    <w:lsdException w:name="Medium Shading 2 Accent 5" w:uiPriority="64"/>
-    <w:lsdException w:name="Medium List 1 Accent 5" w:uiPriority="65"/>
-    <w:lsdException w:name="Medium List 2 Accent 5" w:uiPriority="66"/>
-    <w:lsdException w:name="Medium Grid 1 Accent 5" w:uiPriority="67"/>
-    <w:lsdException w:name="Medium Grid 2 Accent 5" w:uiPriority="68"/>
-    <w:lsdException w:name="Medium Grid 3 Accent 5" w:uiPriority="69"/>
-    <w:lsdException w:name="Dark List Accent 5" w:uiPriority="70"/>
-    <w:lsdException w:name="Colorful Shading Accent 5" w:uiPriority="71"/>
-    <w:lsdException w:name="Colorful List Accent 5" w:uiPriority="72"/>
-    <w:lsdException w:name="Colorful Grid Accent 5" w:uiPriority="73"/>
-    <w:lsdException w:name="Light Shading Accent 6" w:uiPriority="60"/>
-    <w:lsdException w:name="Light List Accent 6" w:uiPriority="61"/>
-    <w:lsdException w:name="Light Grid Accent 6" w:uiPriority="62"/>
-    <w:lsdException w:name="Medium Shading 1 Accent 6" w:uiPriority="63"/>
-    <w:lsdException w:name="Medium Shading 2 Accent 6" w:uiPriority="64"/>
-    <w:lsdException w:name="Medium List 1 Accent 6" w:uiPriority="65"/>
-    <w:lsdException w:name="Medium List 2 Accent 6" w:uiPriority="66"/>
-    <w:lsdException w:name="Medium Grid 1 Accent 6" w:uiPriority="67"/>
-    <w:lsdException w:name="Medium Grid 2 Accent 6" w:uiPriority="68"/>
-    <w:lsdException w:name="Medium Grid 3 Accent 6" w:uiPriority="69"/>
-    <w:lsdException w:name="Dark List Accent 6" w:uiPriority="70"/>
-    <w:lsdException w:name="Colorful Shading Accent 6" w:uiPriority="71"/>
-    <w:lsdException w:name="Colorful List Accent 6" w:uiPriority="72"/>
-    <w:lsdException w:name="Colorful Grid Accent 6" w:uiPriority="73"/>
-    <w:lsdException w:name="Subtle Emphasis" w:uiPriority="19" w:qFormat="1"/>
-    <w:lsdException w:name="Intense Emphasis" w:uiPriority="21" w:qFormat="1"/>
-    <w:lsdException w:name="Subtle Reference" w:uiPriority="31" w:qFormat="1"/>
-    <w:lsdException w:name="Intense Reference" w:uiPriority="32" w:qFormat="1"/>
-    <w:lsdException w:name="Book Title" w:uiPriority="33" w:qFormat="1"/>
-    <w:lsdException w:name="Bibliography" w:semiHidden="1" w:uiPriority="37" w:unhideWhenUsed="1"/>
-    <w:lsdException w:name="TOC Heading" w:semiHidden="1" w:uiPriority="39" w:unhideWhenUsed="1" w:qFormat="1"/>
-    <w:lsdException w:name="Plain Table 1" w:uiPriority="41"/>
-    <w:lsdException w:name="Plain Table 2" w:uiPriority="42"/>
-    <w:lsdException w:name="Plain Table 3" w:uiPriority="43"/>
-    <w:lsdException w:name="Plain Table 4" w:uiPriority="44"/>
-    <w:lsdException w:name="Plain Table 5" w:uiPriority="45"/>
-    <w:lsdException w:name="Grid Table Light" w:uiPriority="40"/>
-    <w:lsdException w:name="Grid Table 1 Light" w:uiPriority="46"/>
-    <w:lsdException w:name="Grid Table 2" w:uiPriority="47"/>
-    <w:lsdException w:name="Grid Table 3" w:uiPriority="48"/>
-    <w:lsdException w:name="Grid Table 4" w:uiPriority="49"/>
-    <w:lsdException w:name="Grid Table 5 Dark" w:uiPriority="50"/>
-    <w:lsdException w:name="Grid Table 6 Colorful" w:uiPriority="51"/>
-    <w:lsdException w:name="Grid Table 7 Colorful" w:uiPriority="52"/>
-    <w:lsdException w:name="Grid Table 1 Light Accent 1" w:uiPriority="46"/>
-    <w:lsdException w:name="Grid Table 2 Accent 1" w:uiPriority="47"/>
-    <w:lsdException w:name="Grid Table 3 Accent 1" w:uiPriority="48"/>
-    <w:lsdException w:name="Grid Table 4 Accent 1" w:uiPriority="49"/>
-    <w:lsdException w:name="Grid Table 5 Dark Accent 1" w:uiPriority="50"/>
-    <w:lsdException w:name="Grid Table 6 Colorful Accent 1" w:uiPriority="51"/>
-    <w:lsdException w:name="Grid Table 7 Colorful Accent 1" w:uiPriority="52"/>
-    <w:lsdException w:name="Grid Table 1 Light Accent 2" w:uiPriority="46"/>
-    <w:lsdException w:name="Grid Table 2 Accent 2" w:uiPriority="47"/>
-    <w:lsdException w:name="Grid Table 3 Accent 2" w:uiPriority="48"/>
-    <w:lsdException w:name="Grid Table 4 Accent 2" w:uiPriority="49"/>
-    <w:lsdException w:name="Grid Table 5 Dark Accent 2" w:uiPriority="50"/>
-    <w:lsdException w:name="Grid Table 6 Colorful Accent 2" w:uiPriority="51"/>
-    <w:lsdException w:name="Grid Table 7 Colorful Accent 2" w:uiPriority="52"/>
-    <w:lsdException w:name="Grid Table 1 Light Accent 3" w:uiPriority="46"/>
-    <w:lsdException w:name="Grid Table 2 Accent 3" w:uiPriority="47"/>
-    <w:lsdException w:name="Grid Table 3 Accent 3" w:uiPriority="48"/>
-    <w:lsdException w:name="Grid Table 4 Accent 3" w:uiPriority="49"/>
-    <w:lsdException w:name="Grid Table 5 Dark Accent 3" w:uiPriority="50"/>
-    <w:lsdException w:name="Grid Table 6 Colorful Accent 3" w:uiPriority="51"/>
-    <w:lsdException w:name="Grid Table 7 Colorful Accent 3" w:uiPriority="52"/>
-    <w:lsdException w:name="Grid Table 1 Light Accent 4" w:uiPriority="46"/>
-    <w:lsdException w:name="Grid Table 2 Accent 4" w:uiPriority="47"/>
-    <w:lsdException w:name="Grid Table 3 Accent 4" w:uiPriority="48"/>
-    <w:lsdException w:name="Grid Table 4 Accent 4" w:uiPriority="49"/>
-    <w:lsdException w:name="Grid Table 5 Dark Accent 4" w:uiPriority="50"/>
-    <w:lsdException w:name="Grid Table 6 Colorful Accent 4" w:uiPriority="51"/>
-    <w:lsdException w:name="Grid Table 7 Colorful Accent 4" w:uiPriority="52"/>
-    <w:lsdException w:name="Grid Table 1 Light Accent 5" w:uiPriority="46"/>
-    <w:lsdException w:name="Grid Table 2 Accent 5" w:uiPriority="47"/>
-    <w:lsdException w:name="Grid Table 3 Accent 5" w:uiPriority="48"/>
-    <w:lsdException w:name="Grid Table 4 Accent 5" w:uiPriority="49"/>
-    <w:lsdException w:name="Grid Table 5 Dark Accent 5" w:uiPriority="50"/>
-    <w:lsdException w:name="Grid Table 6 Colorful Accent 5" w:uiPriority="51"/>
-    <w:lsdException w:name="Grid Table 7 Colorful Accent 5" w:uiPriority="52"/>
-    <w:lsdException w:name="Grid Table 1 Light Accent 6" w:uiPriority="46"/>
-    <w:lsdException w:name="Grid Table 2 Accent 6" w:uiPriority="47"/>
-    <w:lsdException w:name="Grid Table 3 Accent 6" w:uiPriority="48"/>
-    <w:lsdException w:name="Grid Table 4 Accent 6" w:uiPriority="49"/>
-    <w:lsdException w:name="Grid Table 5 Dark Accent 6" w:uiPriority="50"/>
-    <w:lsdException w:name="Grid Table 6 Colorful Accent 6" w:uiPriority="51"/>
-    <w:lsdException w:name="Grid Table 7 Colorful Accent 6" w:uiPriority="52"/>
-    <w:lsdException w:name="List Table 1 Light" w:uiPriority="46"/>
-    <w:lsdException w:name="List Table 2" w:uiPriority="47"/>
-    <w:lsdException w:name="List Table 3" w:uiPriority="48"/>
-    <w:lsdException w:name="List Table 4" w:uiPriority="49"/>
-    <w:lsdException w:name="List Table 5 Dark" w:uiPriority="50"/>
-    <w:lsdException w:name="List Table 6 Colorful" w:uiPriority="51"/>
-    <w:lsdException w:name="List Table 7 Colorful" w:uiPriority="52"/>
-    <w:lsdException w:name="List Table 1 Light Accent 1" w:uiPriority="46"/>
-    <w:lsdException w:name="List Table 2 Accent 1" w:uiPriority="47"/>
-    <w:lsdException w:name="List Table 3 Accent 1" w:uiPriority="48"/>
-    <w:lsdException w:name="List Table 4 Accent 1" w:uiPriority="49"/>
-    <w:lsdException w:name="List Table 5 Dark Accent 1" w:uiPriority="50"/>
-    <w:lsdException w:name="List Table 6 Colorful Accent 1" w:uiPriority="51"/>
-    <w:lsdException w:name="List Table 7 Colorful Accent 1" w:uiPriority="52"/>
-    <w:lsdException w:name="List Table 1 Light Accent 2" w:uiPriority="46"/>
-    <w:lsdException w:name="List Table 2 Accent 2" w:uiPriority="47"/>
-    <w:lsdException w:name="List Table 3 Accent 2" w:uiPriority="48"/>
-    <w:lsdException w:name="List Table 4 Accent 2" w:uiPriority="49"/>
-    <w:lsdException w:name="List Table 5 Dark Accent 2" w:uiPriority="50"/>
-    <w:lsdException w:name="List Table 6 Colorful Accent 2" w:uiPriority="51"/>
-    <w:lsdException w:name="List Table 7 Colorful Accent 2" w:uiPriority="52"/>
-    <w:lsdException w:name="List Table 1 Light Accent 3" w:uiPriority="46"/>
-    <w:lsdException w:name="List Table 2 Accent 3" w:uiPriority="47"/>
-    <w:lsdException w:name="List Table 3 Accent 3" w:uiPriority="48"/>
-    <w:lsdException w:name="List Table 4 Accent 3" w:uiPriority="49"/>
-    <w:lsdException w:name="List Table 5 Dark Accent 3" w:uiPriority="50"/>
-    <w:lsdException w:name="List Table 6 Colorful Accent 3" w:uiPriority="51"/>
-    <w:lsdException w:name="List Table 7 Colorful Accent 3" w:uiPriority="52"/>
-    <w:lsdException w:name="List Table 1 Light Accent 4" w:uiPriority="46"/>
-    <w:lsdException w:name="List Table 2 Accent 4" w:uiPriority="47"/>
-    <w:lsdException w:name="List Table 3 Accent 4" w:uiPriority="48"/>
-    <w:lsdException w:name="List Table 4 Accent 4" w:uiPriority="49"/>
-    <w:lsdException w:name="List Table 5 Dark Accent 4" w:uiPriority="50"/>
-    <w:lsdException w:name="List Table 6 Colorful Accent 4" w:uiPriority="51"/>
-    <w:lsdException w:name="List Table 7 Colorful Accent 4" w:uiPriority="52"/>
-    <w:lsdException w:name="List Table 1 Light Accent 5" w:uiPriority="46"/>
-    <w:lsdException w:name="List Table 2 Accent 5" w:uiPriority="47"/>
-    <w:lsdException w:name="List Table 3 Accent 5" w:uiPriority="48"/>
-    <w:lsdException w:name="List Table 4 Accent 5" w:uiPriority="49"/>
-    <w:lsdException w:name="List Table 5 Dark Accent 5" w:uiPriority="50"/>
-    <w:lsdException w:name="List Table 6 Colorful Accent 5" w:uiPriority="51"/>
-    <w:lsdException w:name="List Table 7 Colorful Accent 5" w:uiPriority="52"/>
-    <w:lsdException w:name="List Table 1 Light Accent 6" w:uiPriority="46"/>
-    <w:lsdException w:name="List Table 2 Accent 6" w:uiPriority="47"/>
-    <w:lsdException w:name="List Table 3 Accent 6" w:uiPriority="48"/>
-    <w:lsdException w:name="List Table 4 Accent 6" w:uiPriority="49"/>
-    <w:lsdException w:name="List Table 5 Dark Accent 6" w:uiPriority="50"/>
-    <w:lsdException w:name="List Table 6 Colorful Accent 6" w:uiPriority="51"/>
-    <w:lsdException w:name="List Table 7 Colorful Accent 6" w:uiPriority="52"/>
+  <w:latentStyles w:defLockedState="0" w:defUIPriority="99" w:defSemiHidden="1" w:defUnhideWhenUsed="1" w:defQFormat="0" w:count="267">
+    <w:lsdException w:name="Normal" w:semiHidden="0" w:uiPriority="0" w:unhideWhenUsed="0" w:qFormat="1"/>
+    <w:lsdException w:name="heading 1" w:semiHidden="0" w:uiPriority="9" w:unhideWhenUsed="0" w:qFormat="1"/>
+    <w:lsdException w:name="heading 2" w:uiPriority="9" w:qFormat="1"/>
+    <w:lsdException w:name="heading 3" w:uiPriority="9" w:qFormat="1"/>
+    <w:lsdException w:name="heading 4" w:uiPriority="9" w:qFormat="1"/>
+    <w:lsdException w:name="heading 5" w:uiPriority="9" w:qFormat="1"/>
+    <w:lsdException w:name="heading 6" w:uiPriority="9" w:qFormat="1"/>
+    <w:lsdException w:name="heading 7" w:uiPriority="9" w:qFormat="1"/>
+    <w:lsdException w:name="heading 8" w:uiPriority="9" w:qFormat="1"/>
+    <w:lsdException w:name="heading 9" w:uiPriority="9" w:qFormat="1"/>
+    <w:lsdException w:name="toc 1" w:uiPriority="39"/>
+    <w:lsdException w:name="toc 2" w:uiPriority="39"/>
+    <w:lsdException w:name="toc 3" w:uiPriority="39"/>
+    <w:lsdException w:name="toc 4" w:uiPriority="39"/>
+    <w:lsdException w:name="toc 5" w:uiPriority="39"/>
+    <w:lsdException w:name="toc 6" w:uiPriority="39"/>
+    <w:lsdException w:name="toc 7" w:uiPriority="39"/>
+    <w:lsdException w:name="toc 8" w:uiPriority="39"/>
+    <w:lsdException w:name="toc 9" w:uiPriority="39"/>
+    <w:lsdException w:name="caption" w:uiPriority="35" w:qFormat="1"/>
+    <w:lsdException w:name="Title" w:semiHidden="0" w:uiPriority="10" w:unhideWhenUsed="0" w:qFormat="1"/>
+    <w:lsdException w:name="Default Paragraph Font" w:uiPriority="1"/>
+    <w:lsdException w:name="Subtitle" w:semiHidden="0" w:uiPriority="11" w:unhideWhenUsed="0" w:qFormat="1"/>
+    <w:lsdException w:name="Strong" w:semiHidden="0" w:uiPriority="22" w:unhideWhenUsed="0" w:qFormat="1"/>
+    <w:lsdException w:name="Emphasis" w:semiHidden="0" w:uiPriority="20" w:unhideWhenUsed="0" w:qFormat="1"/>
+    <w:lsdException w:name="Table Grid" w:semiHidden="0" w:uiPriority="59" w:unhideWhenUsed="0"/>
+    <w:lsdException w:name="Placeholder Text" w:unhideWhenUsed="0"/>
+    <w:lsdException w:name="No Spacing" w:semiHidden="0" w:uiPriority="1" w:unhideWhenUsed="0" w:qFormat="1"/>
+    <w:lsdException w:name="Light Shading" w:semiHidden="0" w:uiPriority="60" w:unhideWhenUsed="0"/>
+    <w:lsdException w:name="Light List" w:semiHidden="0" w:uiPriority="61" w:unhideWhenUsed="0"/>
+    <w:lsdException w:name="Light Grid" w:semiHidden="0" w:uiPriority="62" w:unhideWhenUsed="0"/>
+    <w:lsdException w:name="Medium Shading 1" w:semiHidden="0" w:uiPriority="63" w:unhideWhenUsed="0"/>
+    <w:lsdException w:name="Medium Shading 2" w:semiHidden="0" w:uiPriority="64" w:unhideWhenUsed="0"/>
+    <w:lsdException w:name="Medium List 1" w:semiHidden="0" w:uiPriority="65" w:unhideWhenUsed="0"/>
+    <w:lsdException w:name="Medium List 2" w:semiHidden="0" w:uiPriority="66" w:unhideWhenUsed="0"/>
+    <w:lsdException w:name="Medium Grid 1" w:semiHidden="0" w:uiPriority="67" w:unhideWhenUsed="0"/>
+    <w:lsdException w:name="Medium Grid 2" w:semiHidden="0" w:uiPriority="68" w:unhideWhenUsed="0"/>
+    <w:lsdException w:name="Medium Grid 3" w:semiHidden="0" w:uiPriority="69" w:unhideWhenUsed="0"/>
+    <w:lsdException w:name="Dark List" w:semiHidden="0" w:uiPriority="70" w:unhideWhenUsed="0"/>
+    <w:lsdException w:name="Colorful Shading" w:semiHidden="0" w:uiPriority="71" w:unhideWhenUsed="0"/>
+    <w:lsdException w:name="Colorful List" w:semiHidden="0" w:uiPriority="72" w:unhideWhenUsed="0"/>
+    <w:lsdException w:name="Colorful Grid" w:semiHidden="0" w:uiPriority="73" w:unhideWhenUsed="0"/>
+    <w:lsdException w:name="Light Shading Accent 1" w:semiHidden="0" w:uiPriority="60" w:unhideWhenUsed="0"/>
+    <w:lsdException w:name="Light List Accent 1" w:semiHidden="0" w:uiPriority="61" w:unhideWhenUsed="0"/>
+    <w:lsdException w:name="Light Grid Accent 1" w:semiHidden="0" w:uiPriority="62" w:unhideWhenUsed="0"/>
+    <w:lsdException w:name="Medium Shading 1 Accent 1" w:semiHidden="0" w:uiPriority="63" w:unhideWhenUsed="0"/>
+    <w:lsdException w:name="Medium Shading 2 Accent 1" w:semiHidden="0" w:uiPriority="64" w:unhideWhenUsed="0"/>
+    <w:lsdException w:name="Medium List 1 Accent 1" w:semiHidden="0" w:uiPriority="65" w:unhideWhenUsed="0"/>
+    <w:lsdException w:name="Revision" w:unhideWhenUsed="0"/>
+    <w:lsdException w:name="List Paragraph" w:semiHidden="0" w:uiPriority="34" w:unhideWhenUsed="0" w:qFormat="1"/>
+    <w:lsdException w:name="Quote" w:semiHidden="0" w:uiPriority="29" w:unhideWhenUsed="0" w:qFormat="1"/>
+    <w:lsdException w:name="Intense Quote" w:semiHidden="0" w:uiPriority="30" w:unhideWhenUsed="0" w:qFormat="1"/>
+    <w:lsdException w:name="Medium List 2 Accent 1" w:semiHidden="0" w:uiPriority="66" w:unhideWhenUsed="0"/>
+    <w:lsdException w:name="Medium Grid 1 Accent 1" w:semiHidden="0" w:uiPriority="67" w:unhideWhenUsed="0"/>
+    <w:lsdException w:name="Medium Grid 2 Accent 1" w:semiHidden="0" w:uiPriority="68" w:unhideWhenUsed="0"/>
+    <w:lsdException w:name="Medium Grid 3 Accent 1" w:semiHidden="0" w:uiPriority="69" w:unhideWhenUsed="0"/>
+    <w:lsdException w:name="Dark List Accent 1" w:semiHidden="0" w:uiPriority="70" w:unhideWhenUsed="0"/>
+    <w:lsdException w:name="Colorful Shading Accent 1" w:semiHidden="0" w:uiPriority="71" w:unhideWhenUsed="0"/>
+    <w:lsdException w:name="Colorful List Accent 1" w:semiHidden="0" w:uiPriority="72" w:unhideWhenUsed="0"/>
+    <w:lsdException w:name="Colorful Grid Accent 1" w:semiHidden="0" w:uiPriority="73" w:unhideWhenUsed="0"/>
+    <w:lsdException w:name="Light Shading Accent 2" w:semiHidden="0" w:uiPriority="60" w:unhideWhenUsed="0"/>
+    <w:lsdException w:name="Light List Accent 2" w:semiHidden="0" w:uiPriority="61" w:unhideWhenUsed="0"/>
+    <w:lsdException w:name="Light Grid Accent 2" w:semiHidden="0" w:uiPriority="62" w:unhideWhenUsed="0"/>
+    <w:lsdException w:name="Medium Shading 1 Accent 2" w:semiHidden="0" w:uiPriority="63" w:unhideWhenUsed="0"/>
+    <w:lsdException w:name="Medium Shading 2 Accent 2" w:semiHidden="0" w:uiPriority="64" w:unhideWhenUsed="0"/>
+    <w:lsdException w:name="Medium List 1 Accent 2" w:semiHidden="0" w:uiPriority="65" w:unhideWhenUsed="0"/>
+    <w:lsdException w:name="Medium List 2 Accent 2" w:semiHidden="0" w:uiPriority="66" w:unhideWhenUsed="0"/>
+    <w:lsdException w:name="Medium Grid 1 Accent 2" w:semiHidden="0" w:uiPriority="67" w:unhideWhenUsed="0"/>
+    <w:lsdException w:name="Medium Grid 2 Accent 2" w:semiHidden="0" w:uiPriority="68" w:unhideWhenUsed="0"/>
+    <w:lsdException w:name="Medium Grid 3 Accent 2" w:semiHidden="0" w:uiPriority="69" w:unhideWhenUsed="0"/>
+    <w:lsdException w:name="Dark List Accent 2" w:semiHidden="0" w:uiPriority="70" w:unhideWhenUsed="0"/>
+    <w:lsdException w:name="Colorful Shading Accent 2" w:semiHidden="0" w:uiPriority="71" w:unhideWhenUsed="0"/>
+    <w:lsdException w:name="Colorful List Accent 2" w:semiHidden="0" w:uiPriority="72" w:unhideWhenUsed="0"/>
+    <w:lsdException w:name="Colorful Grid Accent 2" w:semiHidden="0" w:uiPriority="73" w:unhideWhenUsed="0"/>
+    <w:lsdException w:name="Light Shading Accent 3" w:semiHidden="0" w:uiPriority="60" w:unhideWhenUsed="0"/>
+    <w:lsdException w:name="Light List Accent 3" w:semiHidden="0" w:uiPriority="61" w:unhideWhenUsed="0"/>
+    <w:lsdException w:name="Light Grid Accent 3" w:semiHidden="0" w:uiPriority="62" w:unhideWhenUsed="0"/>
+    <w:lsdException w:name="Medium Shading 1 Accent 3" w:semiHidden="0" w:uiPriority="63" w:unhideWhenUsed="0"/>
+    <w:lsdException w:name="Medium Shading 2 Accent 3" w:semiHidden="0" w:uiPriority="64" w:unhideWhenUsed="0"/>
+    <w:lsdException w:name="Medium List 1 Accent 3" w:semiHidden="0" w:uiPriority="65" w:unhideWhenUsed="0"/>
+    <w:lsdException w:name="Medium List 2 Accent 3" w:semiHidden="0" w:uiPriority="66" w:unhideWhenUsed="0"/>
+    <w:lsdException w:name="Medium Grid 1 Accent 3" w:semiHidden="0" w:uiPriority="67" w:unhideWhenUsed="0"/>
+    <w:lsdException w:name="Medium Grid 2 Accent 3" w:semiHidden="0" w:uiPriority="68" w:unhideWhenUsed="0"/>
+    <w:lsdException w:name="Medium Grid 3 Accent 3" w:semiHidden="0" w:uiPriority="69" w:unhideWhenUsed="0"/>
+    <w:lsdException w:name="Dark List Accent 3" w:semiHidden="0" w:uiPriority="70" w:unhideWhenUsed="0"/>
+    <w:lsdException w:name="Colorful Shading Accent 3" w:semiHidden="0" w:uiPriority="71" w:unhideWhenUsed="0"/>
+    <w:lsdException w:name="Colorful List Accent 3" w:semiHidden="0" w:uiPriority="72" w:unhideWhenUsed="0"/>
+    <w:lsdException w:name="Colorful Grid Accent 3" w:semiHidden="0" w:uiPriority="73" w:unhideWhenUsed="0"/>
+    <w:lsdException w:name="Light Shading Accent 4" w:semiHidden="0" w:uiPriority="60" w:unhideWhenUsed="0"/>
+    <w:lsdException w:name="Light List Accent 4" w:semiHidden="0" w:uiPriority="61" w:unhideWhenUsed="0"/>
+    <w:lsdException w:name="Light Grid Accent 4" w:semiHidden="0" w:uiPriority="62" w:unhideWhenUsed="0"/>
+    <w:lsdException w:name="Medium Shading 1 Accent 4" w:semiHidden="0" w:uiPriority="63" w:unhideWhenUsed="0"/>
+    <w:lsdException w:name="Medium Shading 2 Accent 4" w:semiHidden="0" w:uiPriority="64" w:unhideWhenUsed="0"/>
+    <w:lsdException w:name="Medium List 1 Accent 4" w:semiHidden="0" w:uiPriority="65" w:unhideWhenUsed="0"/>
+    <w:lsdException w:name="Medium List 2 Accent 4" w:semiHidden="0" w:uiPriority="66" w:unhideWhenUsed="0"/>
+    <w:lsdException w:name="Medium Grid 1 Accent 4" w:semiHidden="0" w:uiPriority="67" w:unhideWhenUsed="0"/>
+    <w:lsdException w:name="Medium Grid 2 Accent 4" w:semiHidden="0" w:uiPriority="68" w:unhideWhenUsed="0"/>
+    <w:lsdException w:name="Medium Grid 3 Accent 4" w:semiHidden="0" w:uiPriority="69" w:unhideWhenUsed="0"/>
+    <w:lsdException w:name="Dark List Accent 4" w:semiHidden="0" w:uiPriority="70" w:unhideWhenUsed="0"/>
+    <w:lsdException w:name="Colorful Shading Accent 4" w:semiHidden="0" w:uiPriority="71" w:unhideWhenUsed="0"/>
+    <w:lsdException w:name="Colorful List Accent 4" w:semiHidden="0" w:uiPriority="72" w:unhideWhenUsed="0"/>
+    <w:lsdException w:name="Colorful Grid Accent 4" w:semiHidden="0" w:uiPriority="73" w:unhideWhenUsed="0"/>
+    <w:lsdException w:name="Light Shading Accent 5" w:semiHidden="0" w:uiPriority="60" w:unhideWhenUsed="0"/>
+    <w:lsdException w:name="Light List Accent 5" w:semiHidden="0" w:uiPriority="61" w:unhideWhenUsed="0"/>
+    <w:lsdException w:name="Light Grid Accent 5" w:semiHidden="0" w:uiPriority="62" w:unhideWhenUsed="0"/>
+    <w:lsdException w:name="Medium Shading 1 Accent 5" w:semiHidden="0" w:uiPriority="63" w:unhideWhenUsed="0"/>
+    <w:lsdException w:name="Medium Shading 2 Accent 5" w:semiHidden="0" w:uiPriority="64" w:unhideWhenUsed="0"/>
+    <w:lsdException w:name="Medium List 1 Accent 5" w:semiHidden="0" w:uiPriority="65" w:unhideWhenUsed="0"/>
+    <w:lsdException w:name="Medium List 2 Accent 5" w:semiHidden="0" w:uiPriority="66" w:unhideWhenUsed="0"/>
+    <w:lsdException w:name="Medium Grid 1 Accent 5" w:semiHidden="0" w:uiPriority="67" w:unhideWhenUsed="0"/>
+    <w:lsdException w:name="Medium Grid 2 Accent 5" w:semiHidden="0" w:uiPriority="68" w:unhideWhenUsed="0"/>
+    <w:lsdException w:name="Medium Grid 3 Accent 5" w:semiHidden="0" w:uiPriority="69" w:unhideWhenUsed="0"/>
+    <w:lsdException w:name="Dark List Accent 5" w:semiHidden="0" w:uiPriority="70" w:unhideWhenUsed="0"/>
+    <w:lsdException w:name="Colorful Shading Accent 5" w:semiHidden="0" w:uiPriority="71" w:unhideWhenUsed="0"/>
+    <w:lsdException w:name="Colorful List Accent 5" w:semiHidden="0" w:uiPriority="72" w:unhideWhenUsed="0"/>
+    <w:lsdException w:name="Colorful Grid Accent 5" w:semiHidden="0" w:uiPriority="73" w:unhideWhenUsed="0"/>
+    <w:lsdException w:name="Light Shading Accent 6" w:semiHidden="0" w:uiPriority="60" w:unhideWhenUsed="0"/>
+    <w:lsdException w:name="Light List Accent 6" w:semiHidden="0" w:uiPriority="61" w:unhideWhenUsed="0"/>
+    <w:lsdException w:name="Light Grid Accent 6" w:semiHidden="0" w:uiPriority="62" w:unhideWhenUsed="0"/>
+    <w:lsdException w:name="Medium Shading 1 Accent 6" w:semiHidden="0" w:uiPriority="63" w:unhideWhenUsed="0"/>
+    <w:lsdException w:name="Medium Shading 2 Accent 6" w:semiHidden="0" w:uiPriority="64" w:unhideWhenUsed="0"/>
+    <w:lsdException w:name="Medium List 1 Accent 6" w:semiHidden="0" w:uiPriority="65" w:unhideWhenUsed="0"/>
+    <w:lsdException w:name="Medium List 2 Accent 6" w:semiHidden="0" w:uiPriority="66" w:unhideWhenUsed="0"/>
+    <w:lsdException w:name="Medium Grid 1 Accent 6" w:semiHidden="0" w:uiPriority="67" w:unhideWhenUsed="0"/>
+    <w:lsdException w:name="Medium Grid 2 Accent 6" w:semiHidden="0" w:uiPriority="68" w:unhideWhenUsed="0"/>
+    <w:lsdException w:name="Medium Grid 3 Accent 6" w:semiHidden="0" w:uiPriority="69" w:unhideWhenUsed="0"/>
+    <w:lsdException w:name="Dark List Accent 6" w:semiHidden="0" w:uiPriority="70" w:unhideWhenUsed="0"/>
+    <w:lsdException w:name="Colorful Shading Accent 6" w:semiHidden="0" w:uiPriority="71" w:unhideWhenUsed="0"/>
+    <w:lsdException w:name="Colorful List Accent 6" w:semiHidden="0" w:uiPriority="72" w:unhideWhenUsed="0"/>
+    <w:lsdException w:name="Colorful Grid Accent 6" w:semiHidden="0" w:uiPriority="73" w:unhideWhenUsed="0"/>
+    <w:lsdException w:name="Subtle Emphasis" w:semiHidden="0" w:uiPriority="19" w:unhideWhenUsed="0" w:qFormat="1"/>
+    <w:lsdException w:name="Intense Emphasis" w:semiHidden="0" w:uiPriority="21" w:unhideWhenUsed="0" w:qFormat="1"/>
+    <w:lsdException w:name="Subtle Reference" w:semiHidden="0" w:uiPriority="31" w:unhideWhenUsed="0" w:qFormat="1"/>
+    <w:lsdException w:name="Intense Reference" w:semiHidden="0" w:uiPriority="32" w:unhideWhenUsed="0" w:qFormat="1"/>
+    <w:lsdException w:name="Book Title" w:semiHidden="0" w:uiPriority="33" w:unhideWhenUsed="0" w:qFormat="1"/>
+    <w:lsdException w:name="Bibliography" w:uiPriority="37"/>
+    <w:lsdException w:name="TOC Heading" w:uiPriority="39" w:qFormat="1"/>
   </w:latentStyles>
-  <w:style w:type="paragraph" w:default="1" w:styleId="Normal">
+  <w:style w:type="paragraph" w:default="1" w:styleId="a">
     <w:name w:val="Normal"/>
     <w:qFormat/>
     <w:rsid w:val="00681CFA"/>
@@ -7488,17 +7138,18 @@
       <w:jc w:val="both"/>
     </w:pPr>
   </w:style>
-  <w:style w:type="character" w:default="1" w:styleId="DefaultParagraphFont">
+  <w:style w:type="character" w:default="1" w:styleId="a0">
     <w:name w:val="Default Paragraph Font"/>
     <w:uiPriority w:val="1"/>
     <w:semiHidden/>
     <w:unhideWhenUsed/>
   </w:style>
-  <w:style w:type="table" w:default="1" w:styleId="TableNormal">
+  <w:style w:type="table" w:default="1" w:styleId="a1">
     <w:name w:val="Normal Table"/>
     <w:uiPriority w:val="99"/>
     <w:semiHidden/>
     <w:unhideWhenUsed/>
+    <w:qFormat/>
     <w:tblPr>
       <w:tblInd w:w="0" w:type="dxa"/>
       <w:tblCellMar>
@@ -7509,16 +7160,16 @@
       </w:tblCellMar>
     </w:tblPr>
   </w:style>
-  <w:style w:type="numbering" w:default="1" w:styleId="NoList">
+  <w:style w:type="numbering" w:default="1" w:styleId="a2">
     <w:name w:val="No List"/>
     <w:uiPriority w:val="99"/>
     <w:semiHidden/>
     <w:unhideWhenUsed/>
   </w:style>
-  <w:style w:type="paragraph" w:styleId="Header">
+  <w:style w:type="paragraph" w:styleId="a3">
     <w:name w:val="header"/>
-    <w:basedOn w:val="Normal"/>
-    <w:link w:val="HeaderChar"/>
+    <w:basedOn w:val="a"/>
+    <w:link w:val="Char"/>
     <w:uiPriority w:val="99"/>
     <w:unhideWhenUsed/>
     <w:rsid w:val="0060111C"/>
@@ -7538,10 +7189,10 @@
       <w:szCs w:val="18"/>
     </w:rPr>
   </w:style>
-  <w:style w:type="character" w:customStyle="1" w:styleId="HeaderChar">
-    <w:name w:val="Header Char"/>
-    <w:basedOn w:val="DefaultParagraphFont"/>
-    <w:link w:val="Header"/>
+  <w:style w:type="character" w:customStyle="1" w:styleId="Char">
+    <w:name w:val="页眉 Char"/>
+    <w:basedOn w:val="a0"/>
+    <w:link w:val="a3"/>
     <w:uiPriority w:val="99"/>
     <w:rsid w:val="0060111C"/>
     <w:rPr>
@@ -7549,10 +7200,10 @@
       <w:szCs w:val="18"/>
     </w:rPr>
   </w:style>
-  <w:style w:type="paragraph" w:styleId="Footer">
+  <w:style w:type="paragraph" w:styleId="a4">
     <w:name w:val="footer"/>
-    <w:basedOn w:val="Normal"/>
-    <w:link w:val="FooterChar"/>
+    <w:basedOn w:val="a"/>
+    <w:link w:val="Char0"/>
     <w:uiPriority w:val="99"/>
     <w:unhideWhenUsed/>
     <w:rsid w:val="0060111C"/>
@@ -7569,10 +7220,10 @@
       <w:szCs w:val="18"/>
     </w:rPr>
   </w:style>
-  <w:style w:type="character" w:customStyle="1" w:styleId="FooterChar">
-    <w:name w:val="Footer Char"/>
-    <w:basedOn w:val="DefaultParagraphFont"/>
-    <w:link w:val="Footer"/>
+  <w:style w:type="character" w:customStyle="1" w:styleId="Char0">
+    <w:name w:val="页脚 Char"/>
+    <w:basedOn w:val="a0"/>
+    <w:link w:val="a4"/>
     <w:uiPriority w:val="99"/>
     <w:rsid w:val="0060111C"/>
     <w:rPr>
@@ -7580,9 +7231,9 @@
       <w:szCs w:val="18"/>
     </w:rPr>
   </w:style>
-  <w:style w:type="paragraph" w:styleId="ListParagraph">
+  <w:style w:type="paragraph" w:styleId="a5">
     <w:name w:val="List Paragraph"/>
-    <w:basedOn w:val="Normal"/>
+    <w:basedOn w:val="a"/>
     <w:uiPriority w:val="34"/>
     <w:qFormat/>
     <w:rsid w:val="0060111C"/>
@@ -7590,9 +7241,9 @@
       <w:ind w:firstLineChars="200" w:firstLine="420"/>
     </w:pPr>
   </w:style>
-  <w:style w:type="character" w:styleId="Hyperlink">
+  <w:style w:type="character" w:styleId="a6">
     <w:name w:val="Hyperlink"/>
-    <w:basedOn w:val="DefaultParagraphFont"/>
+    <w:basedOn w:val="a0"/>
     <w:uiPriority w:val="99"/>
     <w:unhideWhenUsed/>
     <w:rsid w:val="009E47DB"/>

</xml_diff>